<commit_message>
docs: mise à jour du rapport - Introduction - Installation
</commit_message>
<xml_diff>
--- a/Rapport/Christopher_Ristic_Rapport.docx
+++ b/Rapport/Christopher_Ristic_Rapport.docx
@@ -9,8 +9,14 @@
           <w:bottom w:val="single" w:sz="8" w:space="4" w:color="4F81BD"/>
         </w:pBdr>
         <w:spacing w:line="259" w:lineRule="auto"/>
-      </w:pPr>
-      <w:r>
+        <w:rPr>
+          <w:lang w:val="en-US"/>
+        </w:rPr>
+      </w:pPr>
+      <w:r>
+        <w:rPr>
+          <w:lang w:val="en-US"/>
+        </w:rPr>
         <w:t>P_BULLES</w:t>
       </w:r>
     </w:p>
@@ -21,12 +27,14 @@
         <w:rPr>
           <w:sz w:val="72"/>
           <w:szCs w:val="72"/>
+          <w:lang w:val="en-US"/>
         </w:rPr>
       </w:pPr>
       <w:r>
         <w:rPr>
           <w:sz w:val="48"/>
           <w:szCs w:val="48"/>
+          <w:lang w:val="en-US"/>
         </w:rPr>
         <w:t>Snake</w:t>
       </w:r>
@@ -38,12 +46,14 @@
         <w:rPr>
           <w:sz w:val="36"/>
           <w:szCs w:val="36"/>
+          <w:lang w:val="en-US"/>
         </w:rPr>
       </w:pPr>
       <w:r>
         <w:rPr>
           <w:sz w:val="36"/>
           <w:szCs w:val="36"/>
+          <w:lang w:val="en-US"/>
         </w:rPr>
         <w:t>Christopher Ristic</w:t>
       </w:r>
@@ -52,17 +62,32 @@
       <w:pPr>
         <w:spacing w:before="2000"/>
         <w:jc w:val="center"/>
-      </w:pPr>
-      <w:r>
+        <w:rPr>
+          <w:lang w:val="en-US"/>
+        </w:rPr>
+      </w:pPr>
+      <w:r>
+        <w:rPr>
+          <w:lang w:val="en-US"/>
+        </w:rPr>
         <w:t>Ristic Christopher</w:t>
       </w:r>
       <w:r>
+        <w:rPr>
+          <w:lang w:val="en-US"/>
+        </w:rPr>
         <w:t xml:space="preserve"> – </w:t>
       </w:r>
       <w:r>
+        <w:rPr>
+          <w:lang w:val="en-US"/>
+        </w:rPr>
         <w:t>FID</w:t>
       </w:r>
       <w:r>
+        <w:rPr>
+          <w:lang w:val="en-US"/>
+        </w:rPr>
         <w:t>2</w:t>
       </w:r>
     </w:p>
@@ -578,6 +603,208 @@
     </w:p>
     <w:p>
       <w:pPr>
+        <w:pStyle w:val="Corpsdetexte"/>
+        <w:rPr>
+          <w:rFonts w:ascii="Century Gothic" w:hAnsi="Century Gothic"/>
+        </w:rPr>
+      </w:pPr>
+      <w:r>
+        <w:rPr>
+          <w:rFonts w:ascii="Century Gothic" w:hAnsi="Century Gothic"/>
+        </w:rPr>
+        <w:t xml:space="preserve">Ce projet </w:t>
+      </w:r>
+      <w:r>
+        <w:rPr>
+          <w:rFonts w:ascii="Century Gothic" w:hAnsi="Century Gothic"/>
+        </w:rPr>
+        <w:t>consiste à réaliser</w:t>
+      </w:r>
+      <w:r>
+        <w:rPr>
+          <w:rFonts w:ascii="Century Gothic" w:hAnsi="Century Gothic"/>
+        </w:rPr>
+        <w:t xml:space="preserve"> un</w:t>
+      </w:r>
+      <w:r>
+        <w:rPr>
+          <w:rFonts w:ascii="Century Gothic" w:hAnsi="Century Gothic"/>
+        </w:rPr>
+        <w:t xml:space="preserve"> réplica du</w:t>
+      </w:r>
+      <w:r>
+        <w:rPr>
+          <w:rFonts w:ascii="Century Gothic" w:hAnsi="Century Gothic"/>
+        </w:rPr>
+        <w:t xml:space="preserve"> jeu classique du serpent en utilisant </w:t>
+      </w:r>
+      <w:r>
+        <w:rPr>
+          <w:rFonts w:ascii="Century Gothic" w:hAnsi="Century Gothic"/>
+          <w:b/>
+        </w:rPr>
+        <w:t>JavaScript</w:t>
+      </w:r>
+      <w:r>
+        <w:rPr>
+          <w:rFonts w:ascii="Century Gothic" w:hAnsi="Century Gothic"/>
+        </w:rPr>
+        <w:t xml:space="preserve">. </w:t>
+      </w:r>
+    </w:p>
+    <w:p>
+      <w:pPr>
+        <w:pStyle w:val="Corpsdetexte"/>
+        <w:rPr>
+          <w:rFonts w:ascii="Century Gothic" w:hAnsi="Century Gothic"/>
+        </w:rPr>
+      </w:pPr>
+      <w:r>
+        <w:rPr>
+          <w:rFonts w:ascii="Century Gothic" w:hAnsi="Century Gothic"/>
+        </w:rPr>
+        <w:t xml:space="preserve">Le jeu </w:t>
+      </w:r>
+      <w:r>
+        <w:rPr>
+          <w:rFonts w:ascii="Century Gothic" w:hAnsi="Century Gothic"/>
+        </w:rPr>
+        <w:t>doit</w:t>
+      </w:r>
+      <w:r>
+        <w:rPr>
+          <w:rFonts w:ascii="Century Gothic" w:hAnsi="Century Gothic"/>
+        </w:rPr>
+        <w:t xml:space="preserve"> </w:t>
+      </w:r>
+      <w:r>
+        <w:rPr>
+          <w:rFonts w:ascii="Century Gothic" w:hAnsi="Century Gothic"/>
+        </w:rPr>
+        <w:t xml:space="preserve">être </w:t>
+      </w:r>
+      <w:r>
+        <w:rPr>
+          <w:rFonts w:ascii="Century Gothic" w:hAnsi="Century Gothic"/>
+        </w:rPr>
+        <w:t xml:space="preserve">dessiné sur un </w:t>
+      </w:r>
+      <w:r>
+        <w:rPr>
+          <w:rFonts w:ascii="Century Gothic" w:hAnsi="Century Gothic"/>
+          <w:b/>
+        </w:rPr>
+        <w:t>canevas HTML</w:t>
+      </w:r>
+      <w:r>
+        <w:rPr>
+          <w:rFonts w:ascii="Century Gothic" w:hAnsi="Century Gothic"/>
+        </w:rPr>
+        <w:t xml:space="preserve"> (&lt;</w:t>
+      </w:r>
+      <w:proofErr w:type="spellStart"/>
+      <w:r>
+        <w:rPr>
+          <w:rFonts w:ascii="Century Gothic" w:hAnsi="Century Gothic"/>
+        </w:rPr>
+        <w:t>canvas</w:t>
+      </w:r>
+      <w:proofErr w:type="spellEnd"/>
+      <w:r>
+        <w:rPr>
+          <w:rFonts w:ascii="Century Gothic" w:hAnsi="Century Gothic"/>
+        </w:rPr>
+        <w:t>&gt;)</w:t>
+      </w:r>
+    </w:p>
+    <w:p>
+      <w:pPr>
+        <w:pStyle w:val="Corpsdetexte"/>
+        <w:rPr>
+          <w:rFonts w:ascii="Century Gothic" w:hAnsi="Century Gothic"/>
+        </w:rPr>
+      </w:pPr>
+      <w:r>
+        <w:rPr>
+          <w:rFonts w:ascii="Century Gothic" w:hAnsi="Century Gothic"/>
+        </w:rPr>
+        <w:t xml:space="preserve">Le code </w:t>
+      </w:r>
+      <w:r>
+        <w:rPr>
+          <w:rFonts w:ascii="Century Gothic" w:hAnsi="Century Gothic"/>
+          <w:b/>
+        </w:rPr>
+        <w:t>JavaScript</w:t>
+      </w:r>
+      <w:r>
+        <w:rPr>
+          <w:rFonts w:ascii="Century Gothic" w:hAnsi="Century Gothic"/>
+        </w:rPr>
+        <w:t xml:space="preserve"> utilise la syntaxe des modules </w:t>
+      </w:r>
+      <w:r>
+        <w:rPr>
+          <w:rFonts w:ascii="Century Gothic" w:hAnsi="Century Gothic"/>
+          <w:b/>
+        </w:rPr>
+        <w:t>ES</w:t>
+      </w:r>
+      <w:r>
+        <w:rPr>
+          <w:rFonts w:ascii="Century Gothic" w:hAnsi="Century Gothic"/>
+        </w:rPr>
+        <w:t xml:space="preserve"> (</w:t>
+      </w:r>
+      <w:proofErr w:type="spellStart"/>
+      <w:r>
+        <w:rPr>
+          <w:rFonts w:ascii="Century Gothic" w:hAnsi="Century Gothic"/>
+        </w:rPr>
+        <w:t>ECMAScript</w:t>
+      </w:r>
+      <w:proofErr w:type="spellEnd"/>
+      <w:r>
+        <w:rPr>
+          <w:rFonts w:ascii="Century Gothic" w:hAnsi="Century Gothic"/>
+        </w:rPr>
+        <w:t xml:space="preserve"> Modules, ESM) pour organiser le code en plusieurs fichiers avec des responsabilités distinctes. </w:t>
+      </w:r>
+    </w:p>
+    <w:p>
+      <w:pPr>
+        <w:pStyle w:val="Corpsdetexte"/>
+        <w:rPr>
+          <w:rFonts w:ascii="Century Gothic" w:hAnsi="Century Gothic"/>
+        </w:rPr>
+      </w:pPr>
+      <w:r>
+        <w:rPr>
+          <w:rFonts w:ascii="Century Gothic" w:hAnsi="Century Gothic"/>
+        </w:rPr>
+        <w:t xml:space="preserve">Le serveur de développement est géré par </w:t>
+      </w:r>
+      <w:r>
+        <w:rPr>
+          <w:rFonts w:ascii="Century Gothic" w:hAnsi="Century Gothic"/>
+          <w:b/>
+        </w:rPr>
+        <w:t>Vite</w:t>
+      </w:r>
+      <w:r>
+        <w:rPr>
+          <w:rFonts w:ascii="Century Gothic" w:hAnsi="Century Gothic"/>
+        </w:rPr>
+        <w:t>, un outil moderne qui permet un rechargement rapide et une configuration minimale.</w:t>
+      </w:r>
+    </w:p>
+    <w:p>
+      <w:pPr>
+        <w:pStyle w:val="Corpsdetexte"/>
+      </w:pPr>
+    </w:p>
+    <w:p>
+      <w:pPr>
         <w:pStyle w:val="Titre2"/>
       </w:pPr>
       <w:bookmarkStart w:id="2" w:name="_Toc207008317"/>
@@ -587,23 +814,245 @@
       <w:bookmarkEnd w:id="2"/>
     </w:p>
     <w:p>
-      <w:r>
-        <w:br w:type="page"/>
-      </w:r>
+      <w:pPr>
+        <w:pStyle w:val="Retraitcorpsdetexte"/>
+      </w:pPr>
     </w:p>
     <w:p>
       <w:pPr>
+        <w:pStyle w:val="Corpsdetexte"/>
+        <w:rPr>
+          <w:rFonts w:ascii="Century Gothic" w:hAnsi="Century Gothic"/>
+        </w:rPr>
+      </w:pPr>
+      <w:r>
+        <w:rPr>
+          <w:rFonts w:ascii="Century Gothic" w:hAnsi="Century Gothic"/>
+        </w:rPr>
+        <w:t xml:space="preserve">Le but du jeu est simple : </w:t>
+      </w:r>
+    </w:p>
+    <w:p>
+      <w:pPr>
+        <w:pStyle w:val="Corpsdetexte"/>
+        <w:numPr>
+          <w:ilvl w:val="0"/>
+          <w:numId w:val="20"/>
+        </w:numPr>
+        <w:tabs>
+          <w:tab w:val="clear" w:pos="4395"/>
+        </w:tabs>
+        <w:jc w:val="left"/>
+        <w:rPr>
+          <w:rFonts w:ascii="Century Gothic" w:hAnsi="Century Gothic"/>
+        </w:rPr>
+      </w:pPr>
+      <w:r>
+        <w:rPr>
+          <w:rFonts w:ascii="Century Gothic" w:hAnsi="Century Gothic"/>
+        </w:rPr>
+        <w:t>C</w:t>
+      </w:r>
+      <w:r>
+        <w:rPr>
+          <w:rFonts w:ascii="Century Gothic" w:hAnsi="Century Gothic"/>
+        </w:rPr>
+        <w:t>ontrôler un serpent qui se déplace sur u</w:t>
+      </w:r>
+      <w:r>
+        <w:rPr>
+          <w:rFonts w:ascii="Century Gothic" w:hAnsi="Century Gothic"/>
+        </w:rPr>
+        <w:t>ne grille</w:t>
+      </w:r>
+    </w:p>
+    <w:p>
+      <w:pPr>
+        <w:pStyle w:val="Corpsdetexte"/>
+        <w:numPr>
+          <w:ilvl w:val="0"/>
+          <w:numId w:val="20"/>
+        </w:numPr>
+        <w:tabs>
+          <w:tab w:val="clear" w:pos="4395"/>
+        </w:tabs>
+        <w:jc w:val="left"/>
+        <w:rPr>
+          <w:rFonts w:ascii="Century Gothic" w:hAnsi="Century Gothic"/>
+        </w:rPr>
+      </w:pPr>
+      <w:r>
+        <w:rPr>
+          <w:rFonts w:ascii="Century Gothic" w:hAnsi="Century Gothic"/>
+        </w:rPr>
+        <w:t>M</w:t>
+      </w:r>
+      <w:r>
+        <w:rPr>
+          <w:rFonts w:ascii="Century Gothic" w:hAnsi="Century Gothic"/>
+        </w:rPr>
+        <w:t>anger de la nourr</w:t>
+      </w:r>
+      <w:r>
+        <w:rPr>
+          <w:rFonts w:ascii="Century Gothic" w:hAnsi="Century Gothic"/>
+        </w:rPr>
+        <w:t>iture (des pommes) pour grandir</w:t>
+      </w:r>
+    </w:p>
+    <w:p>
+      <w:pPr>
+        <w:pStyle w:val="Corpsdetexte"/>
+        <w:numPr>
+          <w:ilvl w:val="0"/>
+          <w:numId w:val="20"/>
+        </w:numPr>
+        <w:tabs>
+          <w:tab w:val="clear" w:pos="4395"/>
+        </w:tabs>
+        <w:jc w:val="left"/>
+        <w:rPr>
+          <w:rFonts w:ascii="Century Gothic" w:hAnsi="Century Gothic"/>
+        </w:rPr>
+      </w:pPr>
+      <w:r>
+        <w:rPr>
+          <w:rFonts w:ascii="Century Gothic" w:hAnsi="Century Gothic"/>
+        </w:rPr>
+        <w:t>E</w:t>
+      </w:r>
+      <w:r>
+        <w:rPr>
+          <w:rFonts w:ascii="Century Gothic" w:hAnsi="Century Gothic"/>
+        </w:rPr>
+        <w:t xml:space="preserve">viter de se heurter aux murs ou à son propre corps. </w:t>
+      </w:r>
+    </w:p>
+    <w:p>
+      <w:pPr>
+        <w:pStyle w:val="Corpsdetexte"/>
+        <w:numPr>
+          <w:ilvl w:val="0"/>
+          <w:numId w:val="20"/>
+        </w:numPr>
+        <w:tabs>
+          <w:tab w:val="clear" w:pos="4395"/>
+        </w:tabs>
+        <w:jc w:val="left"/>
+        <w:rPr>
+          <w:rFonts w:ascii="Century Gothic" w:hAnsi="Century Gothic"/>
+        </w:rPr>
+      </w:pPr>
+      <w:r>
+        <w:rPr>
+          <w:rFonts w:ascii="Century Gothic" w:hAnsi="Century Gothic"/>
+        </w:rPr>
+        <w:t>Le score augmente à chaque fois que le serpent mange de la nourriture.</w:t>
+      </w:r>
+    </w:p>
+    <w:p/>
+    <w:p>
+      <w:pPr>
         <w:pStyle w:val="Titre1"/>
         <w:rPr>
           <w:lang w:val="en-US"/>
         </w:rPr>
       </w:pPr>
+      <w:r>
+        <w:rPr>
+          <w:lang w:val="en-US"/>
+        </w:rPr>
+        <w:t xml:space="preserve">Installation </w:t>
+      </w:r>
+    </w:p>
+    <w:p>
+      <w:pPr>
+        <w:pStyle w:val="Corpsdetexte"/>
+      </w:pPr>
+      <w:r>
+        <w:t xml:space="preserve">Nous avons besoin d’un environnement d’exécution Javascript du côté serveur. Pour cela, il faut installer </w:t>
+      </w:r>
+      <w:r>
+        <w:rPr>
+          <w:b/>
+          <w:bCs/>
+        </w:rPr>
+        <w:t>Node.js</w:t>
+      </w:r>
+      <w:r>
+        <w:t xml:space="preserve"> </w:t>
+      </w:r>
+      <w:r>
+        <w:t>puis,</w:t>
+      </w:r>
+      <w:r>
+        <w:t xml:space="preserve"> depuis le dossier racine</w:t>
+      </w:r>
+      <w:r>
+        <w:t xml:space="preserve"> du jeu</w:t>
+      </w:r>
+      <w:r>
+        <w:t>, nous</w:t>
+      </w:r>
+      <w:r>
+        <w:t xml:space="preserve"> allons taper la commande </w:t>
+      </w:r>
+      <w:proofErr w:type="spellStart"/>
+      <w:r>
+        <w:rPr>
+          <w:b/>
+          <w:bCs/>
+        </w:rPr>
+        <w:t>npm</w:t>
+      </w:r>
+      <w:proofErr w:type="spellEnd"/>
+      <w:r>
+        <w:rPr>
+          <w:b/>
+          <w:bCs/>
+        </w:rPr>
+        <w:t xml:space="preserve"> </w:t>
+      </w:r>
+      <w:proofErr w:type="spellStart"/>
+      <w:r>
+        <w:rPr>
+          <w:b/>
+          <w:bCs/>
+        </w:rPr>
+        <w:t>install</w:t>
+      </w:r>
+      <w:proofErr w:type="spellEnd"/>
+      <w:r>
+        <w:t xml:space="preserve"> dans </w:t>
+      </w:r>
+      <w:r>
+        <w:rPr>
+          <w:b/>
+          <w:bCs/>
+        </w:rPr>
+        <w:t>l’invite des commandes</w:t>
+      </w:r>
+      <w:r>
+        <w:t xml:space="preserve"> : </w:t>
+      </w:r>
+    </w:p>
+    <w:p>
+      <w:pPr>
+        <w:pStyle w:val="Corpsdetexte"/>
+      </w:pPr>
+    </w:p>
+    <w:p>
+      <w:pPr>
+        <w:pStyle w:val="Titre1"/>
+        <w:rPr>
+          <w:lang w:val="en-US"/>
+        </w:rPr>
+      </w:pPr>
       <w:bookmarkStart w:id="3" w:name="_Toc207008318"/>
       <w:r>
         <w:rPr>
           <w:lang w:val="en-US"/>
         </w:rPr>
-        <w:lastRenderedPageBreak/>
         <w:t>Conclusion</w:t>
       </w:r>
       <w:bookmarkEnd w:id="3"/>
@@ -634,13 +1083,7 @@
         </w:rPr>
       </w:pPr>
     </w:p>
-    <w:p>
-      <w:pPr>
-        <w:rPr>
-          <w:lang w:val="en-US"/>
-        </w:rPr>
-      </w:pPr>
-    </w:p>
+    <w:p/>
     <w:sectPr>
       <w:headerReference w:type="default" r:id="rId11"/>
       <w:footerReference w:type="default" r:id="rId12"/>
@@ -1131,7 +1574,7 @@
               <w:noProof/>
               <w:szCs w:val="16"/>
             </w:rPr>
-            <w:t>12.05.2025 09:03</w:t>
+            <w:t>25.08.2025 09:58</w:t>
           </w:r>
           <w:r>
             <w:rPr>
@@ -1352,7 +1795,7 @@
         <v:path o:extrusionok="f" gradientshapeok="t" o:connecttype="rect"/>
         <o:lock v:ext="edit" aspectratio="t"/>
       </v:shapetype>
-      <v:shape id="_x0000_i1035" type="#_x0000_t75" style="width:11.25pt;height:11.25pt" o:bullet="t">
+      <v:shape id="_x0000_i1066" type="#_x0000_t75" style="width:11.5pt;height:11.5pt" o:bullet="t">
         <v:imagedata r:id="rId1" o:title="BD10263_"/>
       </v:shape>
     </w:pict>
@@ -2345,6 +2788,119 @@
     </w:lvl>
   </w:abstractNum>
   <w:abstractNum w:abstractNumId="9" w15:restartNumberingAfterBreak="0">
+    <w:nsid w:val="1F0947C1"/>
+    <w:multiLevelType w:val="hybridMultilevel"/>
+    <w:tmpl w:val="85AE0CF4"/>
+    <w:lvl w:ilvl="0" w:tplc="100C000F">
+      <w:start w:val="1"/>
+      <w:numFmt w:val="decimal"/>
+      <w:lvlText w:val="%1."/>
+      <w:lvlJc w:val="left"/>
+      <w:pPr>
+        <w:ind w:left="1713" w:hanging="360"/>
+      </w:pPr>
+      <w:rPr>
+        <w:rFonts w:hint="default"/>
+      </w:rPr>
+    </w:lvl>
+    <w:lvl w:ilvl="1" w:tplc="100C0003">
+      <w:start w:val="1"/>
+      <w:numFmt w:val="bullet"/>
+      <w:lvlText w:val="o"/>
+      <w:lvlJc w:val="left"/>
+      <w:pPr>
+        <w:ind w:left="2433" w:hanging="360"/>
+      </w:pPr>
+      <w:rPr>
+        <w:rFonts w:ascii="Courier New" w:hAnsi="Courier New" w:cs="Courier New" w:hint="default"/>
+      </w:rPr>
+    </w:lvl>
+    <w:lvl w:ilvl="2" w:tplc="100C0005">
+      <w:start w:val="1"/>
+      <w:numFmt w:val="bullet"/>
+      <w:lvlText w:val=""/>
+      <w:lvlJc w:val="left"/>
+      <w:pPr>
+        <w:ind w:left="3153" w:hanging="360"/>
+      </w:pPr>
+      <w:rPr>
+        <w:rFonts w:ascii="Wingdings" w:hAnsi="Wingdings" w:hint="default"/>
+      </w:rPr>
+    </w:lvl>
+    <w:lvl w:ilvl="3" w:tplc="100C0001">
+      <w:start w:val="1"/>
+      <w:numFmt w:val="bullet"/>
+      <w:lvlText w:val=""/>
+      <w:lvlJc w:val="left"/>
+      <w:pPr>
+        <w:ind w:left="3873" w:hanging="360"/>
+      </w:pPr>
+      <w:rPr>
+        <w:rFonts w:ascii="Symbol" w:hAnsi="Symbol" w:hint="default"/>
+      </w:rPr>
+    </w:lvl>
+    <w:lvl w:ilvl="4" w:tplc="100C0003" w:tentative="1">
+      <w:start w:val="1"/>
+      <w:numFmt w:val="bullet"/>
+      <w:lvlText w:val="o"/>
+      <w:lvlJc w:val="left"/>
+      <w:pPr>
+        <w:ind w:left="4593" w:hanging="360"/>
+      </w:pPr>
+      <w:rPr>
+        <w:rFonts w:ascii="Courier New" w:hAnsi="Courier New" w:cs="Courier New" w:hint="default"/>
+      </w:rPr>
+    </w:lvl>
+    <w:lvl w:ilvl="5" w:tplc="100C0005" w:tentative="1">
+      <w:start w:val="1"/>
+      <w:numFmt w:val="bullet"/>
+      <w:lvlText w:val=""/>
+      <w:lvlJc w:val="left"/>
+      <w:pPr>
+        <w:ind w:left="5313" w:hanging="360"/>
+      </w:pPr>
+      <w:rPr>
+        <w:rFonts w:ascii="Wingdings" w:hAnsi="Wingdings" w:hint="default"/>
+      </w:rPr>
+    </w:lvl>
+    <w:lvl w:ilvl="6" w:tplc="100C0001" w:tentative="1">
+      <w:start w:val="1"/>
+      <w:numFmt w:val="bullet"/>
+      <w:lvlText w:val=""/>
+      <w:lvlJc w:val="left"/>
+      <w:pPr>
+        <w:ind w:left="6033" w:hanging="360"/>
+      </w:pPr>
+      <w:rPr>
+        <w:rFonts w:ascii="Symbol" w:hAnsi="Symbol" w:hint="default"/>
+      </w:rPr>
+    </w:lvl>
+    <w:lvl w:ilvl="7" w:tplc="100C0003" w:tentative="1">
+      <w:start w:val="1"/>
+      <w:numFmt w:val="bullet"/>
+      <w:lvlText w:val="o"/>
+      <w:lvlJc w:val="left"/>
+      <w:pPr>
+        <w:ind w:left="6753" w:hanging="360"/>
+      </w:pPr>
+      <w:rPr>
+        <w:rFonts w:ascii="Courier New" w:hAnsi="Courier New" w:cs="Courier New" w:hint="default"/>
+      </w:rPr>
+    </w:lvl>
+    <w:lvl w:ilvl="8" w:tplc="100C0005" w:tentative="1">
+      <w:start w:val="1"/>
+      <w:numFmt w:val="bullet"/>
+      <w:lvlText w:val=""/>
+      <w:lvlJc w:val="left"/>
+      <w:pPr>
+        <w:ind w:left="7473" w:hanging="360"/>
+      </w:pPr>
+      <w:rPr>
+        <w:rFonts w:ascii="Wingdings" w:hAnsi="Wingdings" w:hint="default"/>
+      </w:rPr>
+    </w:lvl>
+  </w:abstractNum>
+  <w:abstractNum w:abstractNumId="10" w15:restartNumberingAfterBreak="0">
     <w:nsid w:val="22251F49"/>
     <w:multiLevelType w:val="hybridMultilevel"/>
     <w:tmpl w:val="30FA40DC"/>
@@ -2457,7 +3013,119 @@
       </w:rPr>
     </w:lvl>
   </w:abstractNum>
-  <w:abstractNum w:abstractNumId="10" w15:restartNumberingAfterBreak="0">
+  <w:abstractNum w:abstractNumId="11" w15:restartNumberingAfterBreak="0">
+    <w:nsid w:val="236814B4"/>
+    <w:multiLevelType w:val="hybridMultilevel"/>
+    <w:tmpl w:val="BA2C9FB6"/>
+    <w:lvl w:ilvl="0" w:tplc="1820EB48">
+      <w:numFmt w:val="bullet"/>
+      <w:lvlText w:val="-"/>
+      <w:lvlJc w:val="left"/>
+      <w:pPr>
+        <w:ind w:left="720" w:hanging="360"/>
+      </w:pPr>
+      <w:rPr>
+        <w:rFonts w:ascii="Century Gothic" w:eastAsia="Times New Roman" w:hAnsi="Century Gothic" w:cs="Times New Roman" w:hint="default"/>
+      </w:rPr>
+    </w:lvl>
+    <w:lvl w:ilvl="1" w:tplc="100C0003" w:tentative="1">
+      <w:start w:val="1"/>
+      <w:numFmt w:val="bullet"/>
+      <w:lvlText w:val="o"/>
+      <w:lvlJc w:val="left"/>
+      <w:pPr>
+        <w:ind w:left="1440" w:hanging="360"/>
+      </w:pPr>
+      <w:rPr>
+        <w:rFonts w:ascii="Courier New" w:hAnsi="Courier New" w:cs="Courier New" w:hint="default"/>
+      </w:rPr>
+    </w:lvl>
+    <w:lvl w:ilvl="2" w:tplc="100C0005" w:tentative="1">
+      <w:start w:val="1"/>
+      <w:numFmt w:val="bullet"/>
+      <w:lvlText w:val=""/>
+      <w:lvlJc w:val="left"/>
+      <w:pPr>
+        <w:ind w:left="2160" w:hanging="360"/>
+      </w:pPr>
+      <w:rPr>
+        <w:rFonts w:ascii="Wingdings" w:hAnsi="Wingdings" w:hint="default"/>
+      </w:rPr>
+    </w:lvl>
+    <w:lvl w:ilvl="3" w:tplc="100C0001" w:tentative="1">
+      <w:start w:val="1"/>
+      <w:numFmt w:val="bullet"/>
+      <w:lvlText w:val=""/>
+      <w:lvlJc w:val="left"/>
+      <w:pPr>
+        <w:ind w:left="2880" w:hanging="360"/>
+      </w:pPr>
+      <w:rPr>
+        <w:rFonts w:ascii="Symbol" w:hAnsi="Symbol" w:hint="default"/>
+      </w:rPr>
+    </w:lvl>
+    <w:lvl w:ilvl="4" w:tplc="100C0003" w:tentative="1">
+      <w:start w:val="1"/>
+      <w:numFmt w:val="bullet"/>
+      <w:lvlText w:val="o"/>
+      <w:lvlJc w:val="left"/>
+      <w:pPr>
+        <w:ind w:left="3600" w:hanging="360"/>
+      </w:pPr>
+      <w:rPr>
+        <w:rFonts w:ascii="Courier New" w:hAnsi="Courier New" w:cs="Courier New" w:hint="default"/>
+      </w:rPr>
+    </w:lvl>
+    <w:lvl w:ilvl="5" w:tplc="100C0005" w:tentative="1">
+      <w:start w:val="1"/>
+      <w:numFmt w:val="bullet"/>
+      <w:lvlText w:val=""/>
+      <w:lvlJc w:val="left"/>
+      <w:pPr>
+        <w:ind w:left="4320" w:hanging="360"/>
+      </w:pPr>
+      <w:rPr>
+        <w:rFonts w:ascii="Wingdings" w:hAnsi="Wingdings" w:hint="default"/>
+      </w:rPr>
+    </w:lvl>
+    <w:lvl w:ilvl="6" w:tplc="100C0001" w:tentative="1">
+      <w:start w:val="1"/>
+      <w:numFmt w:val="bullet"/>
+      <w:lvlText w:val=""/>
+      <w:lvlJc w:val="left"/>
+      <w:pPr>
+        <w:ind w:left="5040" w:hanging="360"/>
+      </w:pPr>
+      <w:rPr>
+        <w:rFonts w:ascii="Symbol" w:hAnsi="Symbol" w:hint="default"/>
+      </w:rPr>
+    </w:lvl>
+    <w:lvl w:ilvl="7" w:tplc="100C0003" w:tentative="1">
+      <w:start w:val="1"/>
+      <w:numFmt w:val="bullet"/>
+      <w:lvlText w:val="o"/>
+      <w:lvlJc w:val="left"/>
+      <w:pPr>
+        <w:ind w:left="5760" w:hanging="360"/>
+      </w:pPr>
+      <w:rPr>
+        <w:rFonts w:ascii="Courier New" w:hAnsi="Courier New" w:cs="Courier New" w:hint="default"/>
+      </w:rPr>
+    </w:lvl>
+    <w:lvl w:ilvl="8" w:tplc="100C0005" w:tentative="1">
+      <w:start w:val="1"/>
+      <w:numFmt w:val="bullet"/>
+      <w:lvlText w:val=""/>
+      <w:lvlJc w:val="left"/>
+      <w:pPr>
+        <w:ind w:left="6480" w:hanging="360"/>
+      </w:pPr>
+      <w:rPr>
+        <w:rFonts w:ascii="Wingdings" w:hAnsi="Wingdings" w:hint="default"/>
+      </w:rPr>
+    </w:lvl>
+  </w:abstractNum>
+  <w:abstractNum w:abstractNumId="12" w15:restartNumberingAfterBreak="0">
     <w:nsid w:val="259C1772"/>
     <w:multiLevelType w:val="hybridMultilevel"/>
     <w:tmpl w:val="AA3C34E8"/>
@@ -2570,7 +3238,7 @@
       </w:rPr>
     </w:lvl>
   </w:abstractNum>
-  <w:abstractNum w:abstractNumId="11" w15:restartNumberingAfterBreak="0">
+  <w:abstractNum w:abstractNumId="13" w15:restartNumberingAfterBreak="0">
     <w:nsid w:val="2A8F67FD"/>
     <w:multiLevelType w:val="multilevel"/>
     <w:tmpl w:val="ED7C5D72"/>
@@ -2713,7 +3381,7 @@
       </w:rPr>
     </w:lvl>
   </w:abstractNum>
-  <w:abstractNum w:abstractNumId="12" w15:restartNumberingAfterBreak="0">
+  <w:abstractNum w:abstractNumId="14" w15:restartNumberingAfterBreak="0">
     <w:nsid w:val="33201776"/>
     <w:multiLevelType w:val="hybridMultilevel"/>
     <w:tmpl w:val="8062C7BA"/>
@@ -2826,7 +3494,7 @@
       </w:rPr>
     </w:lvl>
   </w:abstractNum>
-  <w:abstractNum w:abstractNumId="13" w15:restartNumberingAfterBreak="0">
+  <w:abstractNum w:abstractNumId="15" w15:restartNumberingAfterBreak="0">
     <w:nsid w:val="51BF6503"/>
     <w:multiLevelType w:val="hybridMultilevel"/>
     <w:tmpl w:val="E89C3160"/>
@@ -2939,7 +3607,7 @@
       </w:rPr>
     </w:lvl>
   </w:abstractNum>
-  <w:abstractNum w:abstractNumId="14" w15:restartNumberingAfterBreak="0">
+  <w:abstractNum w:abstractNumId="16" w15:restartNumberingAfterBreak="0">
     <w:nsid w:val="6A911C76"/>
     <w:multiLevelType w:val="hybridMultilevel"/>
     <w:tmpl w:val="38E4DC7A"/>
@@ -3052,7 +3720,7 @@
       </w:rPr>
     </w:lvl>
   </w:abstractNum>
-  <w:abstractNum w:abstractNumId="15" w15:restartNumberingAfterBreak="0">
+  <w:abstractNum w:abstractNumId="17" w15:restartNumberingAfterBreak="0">
     <w:nsid w:val="6B403BD3"/>
     <w:multiLevelType w:val="hybridMultilevel"/>
     <w:tmpl w:val="F09C15A4"/>
@@ -3141,7 +3809,7 @@
       </w:pPr>
     </w:lvl>
   </w:abstractNum>
-  <w:abstractNum w:abstractNumId="16" w15:restartNumberingAfterBreak="0">
+  <w:abstractNum w:abstractNumId="18" w15:restartNumberingAfterBreak="0">
     <w:nsid w:val="6C1B243C"/>
     <w:multiLevelType w:val="hybridMultilevel"/>
     <w:tmpl w:val="94C23E9C"/>
@@ -3254,7 +3922,7 @@
       </w:rPr>
     </w:lvl>
   </w:abstractNum>
-  <w:abstractNum w:abstractNumId="17" w15:restartNumberingAfterBreak="0">
+  <w:abstractNum w:abstractNumId="19" w15:restartNumberingAfterBreak="0">
     <w:nsid w:val="766557FE"/>
     <w:multiLevelType w:val="hybridMultilevel"/>
     <w:tmpl w:val="D0562798"/>
@@ -3376,40 +4044,40 @@
     <w:abstractNumId w:val="5"/>
   </w:num>
   <w:num w:numId="4" w16cid:durableId="2143882369">
-    <w:abstractNumId w:val="11"/>
+    <w:abstractNumId w:val="13"/>
   </w:num>
   <w:num w:numId="5" w16cid:durableId="1619142651">
-    <w:abstractNumId w:val="16"/>
+    <w:abstractNumId w:val="18"/>
   </w:num>
   <w:num w:numId="6" w16cid:durableId="242450228">
     <w:abstractNumId w:val="4"/>
   </w:num>
   <w:num w:numId="7" w16cid:durableId="1179582995">
-    <w:abstractNumId w:val="10"/>
+    <w:abstractNumId w:val="12"/>
   </w:num>
   <w:num w:numId="8" w16cid:durableId="585727631">
+    <w:abstractNumId w:val="19"/>
+  </w:num>
+  <w:num w:numId="9" w16cid:durableId="178276623">
     <w:abstractNumId w:val="17"/>
   </w:num>
-  <w:num w:numId="9" w16cid:durableId="178276623">
-    <w:abstractNumId w:val="15"/>
-  </w:num>
   <w:num w:numId="10" w16cid:durableId="1614702467">
-    <w:abstractNumId w:val="12"/>
+    <w:abstractNumId w:val="14"/>
   </w:num>
   <w:num w:numId="11" w16cid:durableId="1452432826">
     <w:abstractNumId w:val="1"/>
   </w:num>
   <w:num w:numId="12" w16cid:durableId="1714770181">
-    <w:abstractNumId w:val="9"/>
+    <w:abstractNumId w:val="10"/>
   </w:num>
   <w:num w:numId="13" w16cid:durableId="1809740428">
     <w:abstractNumId w:val="3"/>
   </w:num>
   <w:num w:numId="14" w16cid:durableId="646710544">
-    <w:abstractNumId w:val="14"/>
+    <w:abstractNumId w:val="16"/>
   </w:num>
   <w:num w:numId="15" w16cid:durableId="1567718433">
-    <w:abstractNumId w:val="13"/>
+    <w:abstractNumId w:val="15"/>
   </w:num>
   <w:num w:numId="16" w16cid:durableId="1090542581">
     <w:abstractNumId w:val="6"/>
@@ -3419,6 +4087,15 @@
   </w:num>
   <w:num w:numId="18" w16cid:durableId="2143964855">
     <w:abstractNumId w:val="0"/>
+  </w:num>
+  <w:num w:numId="19" w16cid:durableId="1790472503">
+    <w:abstractNumId w:val="9"/>
+  </w:num>
+  <w:num w:numId="20" w16cid:durableId="1867983666">
+    <w:abstractNumId w:val="11"/>
+  </w:num>
+  <w:num w:numId="21" w16cid:durableId="729160367">
+    <w:abstractNumId w:val="13"/>
   </w:num>
   <w:numIdMacAtCleanup w:val="18"/>
 </w:numbering>
@@ -3841,6 +4518,7 @@
     <w:name w:val="heading 2"/>
     <w:basedOn w:val="Normal"/>
     <w:next w:val="Retraitcorpsdetexte"/>
+    <w:link w:val="Titre2Car"/>
     <w:autoRedefine/>
     <w:qFormat/>
     <w:rsid w:val="00C120FE"/>
@@ -4648,6 +5326,20 @@
       <w:rFonts w:ascii="Courier New" w:eastAsia="Times New Roman" w:hAnsi="Courier New" w:cs="Courier New"/>
       <w:sz w:val="20"/>
       <w:szCs w:val="20"/>
+    </w:rPr>
+  </w:style>
+  <w:style w:type="character" w:customStyle="1" w:styleId="Titre2Car">
+    <w:name w:val="Titre 2 Car"/>
+    <w:basedOn w:val="Policepardfaut"/>
+    <w:link w:val="Titre2"/>
+    <w:rsid w:val="00D57456"/>
+    <w:rPr>
+      <w:rFonts w:asciiTheme="majorHAnsi" w:hAnsiTheme="majorHAnsi" w:cs="Arial"/>
+      <w:b/>
+      <w:bCs/>
+      <w:iCs/>
+      <w:sz w:val="28"/>
+      <w:szCs w:val="28"/>
     </w:rPr>
   </w:style>
 </w:styles>
@@ -4940,15 +5632,6 @@
 </file>
 
 <file path=customXml/item1.xml><?xml version="1.0" encoding="utf-8"?>
-<?mso-contentType ?>
-<FormTemplates xmlns="http://schemas.microsoft.com/sharepoint/v3/contenttype/forms">
-  <Display>DocumentLibraryForm</Display>
-  <Edit>DocumentLibraryForm</Edit>
-  <New>DocumentLibraryForm</New>
-</FormTemplates>
-</file>
-
-<file path=customXml/item2.xml><?xml version="1.0" encoding="utf-8"?>
 <p:properties xmlns:p="http://schemas.microsoft.com/office/2006/metadata/properties" xmlns:xsi="http://www.w3.org/2001/XMLSchema-instance" xmlns:pc="http://schemas.microsoft.com/office/infopath/2007/PartnerControls">
   <documentManagement>
     <lcf76f155ced4ddcb4097134ff3c332f xmlns="b5cf4370-ac38-4b9e-9836-ef6f5df64f24">
@@ -4959,30 +5642,16 @@
 </p:properties>
 </file>
 
-<file path=customXml/item3.xml><?xml version="1.0" encoding="utf-8"?>
-<b:Sources xmlns:b="http://schemas.openxmlformats.org/officeDocument/2006/bibliography" xmlns="http://schemas.openxmlformats.org/officeDocument/2006/bibliography" SelectedStyle="\APASixthEditionOfficeOnline.xsl" StyleName="APA" Version="6">
-  <b:Source>
-    <b:Tag>Espace_réservé1</b:Tag>
-    <b:SourceType>InternetSite</b:SourceType>
-    <b:Guid>{ADB4924E-1854-4B0D-9267-C80B677493CA}</b:Guid>
-    <b:Title>How to LOAD DATA setting default value NULL if column field is empty</b:Title>
-    <b:InternetSiteTitle>Stackoverflow</b:InternetSiteTitle>
-    <b:URL>https://stackoverflow.com/questions/58412117/how-to-load-data-setting-default-value-null-if-column-field-is-empty</b:URL>
-    <b:RefOrder>1</b:RefOrder>
-  </b:Source>
-  <b:Source>
-    <b:Tag>Eff</b:Tag>
-    <b:SourceType>InternetSite</b:SourceType>
-    <b:Guid>{F98D2991-5B0C-450A-8515-DE6B1431568F}</b:Guid>
-    <b:Title>Effectuer une sauvegarde différentielle ou incrémentielle</b:Title>
-    <b:InternetSiteTitle>dev.mysql.com</b:InternetSiteTitle>
-    <b:URL>https://dev.mysql.com/doc/mysql-enterprise-backup/8.0/en/mysqlbackup.incremental.html</b:URL>
-    <b:RefOrder>2</b:RefOrder>
-  </b:Source>
-</b:Sources>
+<file path=customXml/item2.xml><?xml version="1.0" encoding="utf-8"?>
+<?mso-contentType ?>
+<FormTemplates xmlns="http://schemas.microsoft.com/sharepoint/v3/contenttype/forms">
+  <Display>DocumentLibraryForm</Display>
+  <Edit>DocumentLibraryForm</Edit>
+  <New>DocumentLibraryForm</New>
+</FormTemplates>
 </file>
 
-<file path=customXml/item4.xml><?xml version="1.0" encoding="utf-8"?>
+<file path=customXml/item3.xml><?xml version="1.0" encoding="utf-8"?>
 <ct:contentTypeSchema xmlns:ct="http://schemas.microsoft.com/office/2006/metadata/contentType" xmlns:ma="http://schemas.microsoft.com/office/2006/metadata/properties/metaAttributes" ct:_="" ma:_="" ma:contentTypeName="Document" ma:contentTypeID="0x01010080C9F2488912074FB587B9AD9ADAE5BB" ma:contentTypeVersion="13" ma:contentTypeDescription="Crée un document." ma:contentTypeScope="" ma:versionID="98cb6024266d177b928872b226e6993e">
   <xsd:schema xmlns:xsd="http://www.w3.org/2001/XMLSchema" xmlns:xs="http://www.w3.org/2001/XMLSchema" xmlns:p="http://schemas.microsoft.com/office/2006/metadata/properties" xmlns:ns2="b5cf4370-ac38-4b9e-9836-ef6f5df64f24" xmlns:ns3="eefa3612-053e-497a-ae76-8a76877f5e22" targetNamespace="http://schemas.microsoft.com/office/2006/metadata/properties" ma:root="true" ma:fieldsID="005441ce51d7a2dcada4efd17c7a03e9" ns2:_="" ns3:_="">
     <xsd:import namespace="b5cf4370-ac38-4b9e-9836-ef6f5df64f24"/>
@@ -5189,15 +5858,30 @@
 </ct:contentTypeSchema>
 </file>
 
-<file path=customXml/itemProps1.xml><?xml version="1.0" encoding="utf-8"?>
-<ds:datastoreItem xmlns:ds="http://schemas.openxmlformats.org/officeDocument/2006/customXml" ds:itemID="{DF8E7934-3F3A-4F32-A7D4-1B248DBE707D}">
-  <ds:schemaRefs>
-    <ds:schemaRef ds:uri="http://schemas.microsoft.com/sharepoint/v3/contenttype/forms"/>
-  </ds:schemaRefs>
-</ds:datastoreItem>
+<file path=customXml/item4.xml><?xml version="1.0" encoding="utf-8"?>
+<b:Sources xmlns:b="http://schemas.openxmlformats.org/officeDocument/2006/bibliography" xmlns="http://schemas.openxmlformats.org/officeDocument/2006/bibliography" SelectedStyle="\APASixthEditionOfficeOnline.xsl" StyleName="APA" Version="6">
+  <b:Source>
+    <b:Tag>Espace_réservé1</b:Tag>
+    <b:SourceType>InternetSite</b:SourceType>
+    <b:Guid>{ADB4924E-1854-4B0D-9267-C80B677493CA}</b:Guid>
+    <b:Title>How to LOAD DATA setting default value NULL if column field is empty</b:Title>
+    <b:InternetSiteTitle>Stackoverflow</b:InternetSiteTitle>
+    <b:URL>https://stackoverflow.com/questions/58412117/how-to-load-data-setting-default-value-null-if-column-field-is-empty</b:URL>
+    <b:RefOrder>1</b:RefOrder>
+  </b:Source>
+  <b:Source>
+    <b:Tag>Eff</b:Tag>
+    <b:SourceType>InternetSite</b:SourceType>
+    <b:Guid>{F98D2991-5B0C-450A-8515-DE6B1431568F}</b:Guid>
+    <b:Title>Effectuer une sauvegarde différentielle ou incrémentielle</b:Title>
+    <b:InternetSiteTitle>dev.mysql.com</b:InternetSiteTitle>
+    <b:URL>https://dev.mysql.com/doc/mysql-enterprise-backup/8.0/en/mysqlbackup.incremental.html</b:URL>
+    <b:RefOrder>2</b:RefOrder>
+  </b:Source>
+</b:Sources>
 </file>
 
-<file path=customXml/itemProps2.xml><?xml version="1.0" encoding="utf-8"?>
+<file path=customXml/itemProps1.xml><?xml version="1.0" encoding="utf-8"?>
 <ds:datastoreItem xmlns:ds="http://schemas.openxmlformats.org/officeDocument/2006/customXml" ds:itemID="{4181FC95-92B5-446F-AE57-E4A44C8C450C}">
   <ds:schemaRefs>
     <ds:schemaRef ds:uri="http://schemas.microsoft.com/office/2006/metadata/properties"/>
@@ -5208,15 +5892,15 @@
 </ds:datastoreItem>
 </file>
 
-<file path=customXml/itemProps3.xml><?xml version="1.0" encoding="utf-8"?>
-<ds:datastoreItem xmlns:ds="http://schemas.openxmlformats.org/officeDocument/2006/customXml" ds:itemID="{A507DE50-9571-420A-B97A-D696E6EB7C50}">
+<file path=customXml/itemProps2.xml><?xml version="1.0" encoding="utf-8"?>
+<ds:datastoreItem xmlns:ds="http://schemas.openxmlformats.org/officeDocument/2006/customXml" ds:itemID="{DF8E7934-3F3A-4F32-A7D4-1B248DBE707D}">
   <ds:schemaRefs>
-    <ds:schemaRef ds:uri="http://schemas.openxmlformats.org/officeDocument/2006/bibliography"/>
+    <ds:schemaRef ds:uri="http://schemas.microsoft.com/sharepoint/v3/contenttype/forms"/>
   </ds:schemaRefs>
 </ds:datastoreItem>
 </file>
 
-<file path=customXml/itemProps4.xml><?xml version="1.0" encoding="utf-8"?>
+<file path=customXml/itemProps3.xml><?xml version="1.0" encoding="utf-8"?>
 <ds:datastoreItem xmlns:ds="http://schemas.openxmlformats.org/officeDocument/2006/customXml" ds:itemID="{FDA51230-EF27-4A68-A446-37F9E544E2A2}">
   <ds:schemaRefs>
     <ds:schemaRef ds:uri="http://schemas.microsoft.com/office/2006/metadata/contentType"/>
@@ -5233,4 +5917,12 @@
     <ds:schemaRef ds:uri="http://schemas.microsoft.com/internal/obd"/>
   </ds:schemaRefs>
 </ds:datastoreItem>
+</file>
+
+<file path=customXml/itemProps4.xml><?xml version="1.0" encoding="utf-8"?>
+<ds:datastoreItem xmlns:ds="http://schemas.openxmlformats.org/officeDocument/2006/customXml" ds:itemID="{A507DE50-9571-420A-B97A-D696E6EB7C50}">
+  <ds:schemaRefs>
+    <ds:schemaRef ds:uri="http://schemas.openxmlformats.org/officeDocument/2006/bibliography"/>
+  </ds:schemaRefs>
+</ds:datastoreItem>
 </file>
</xml_diff>

<commit_message>
docs: mise à jour du rapport - Version des outils - accéder à la page du jeu
</commit_message>
<xml_diff>
--- a/Rapport/Christopher_Ristic_Rapport.docx
+++ b/Rapport/Christopher_Ristic_Rapport.docx
@@ -970,6 +970,73 @@
         <w:pStyle w:val="Corpsdetexte"/>
       </w:pPr>
       <w:r>
+        <w:rPr>
+          <w:noProof/>
+        </w:rPr>
+        <w:drawing>
+          <wp:anchor distT="0" distB="0" distL="114300" distR="114300" simplePos="0" relativeHeight="251659264" behindDoc="0" locked="0" layoutInCell="1" allowOverlap="1" wp14:anchorId="3955FFC6" wp14:editId="07013E6B">
+            <wp:simplePos x="0" y="0"/>
+            <wp:positionH relativeFrom="column">
+              <wp:posOffset>4585920</wp:posOffset>
+            </wp:positionH>
+            <wp:positionV relativeFrom="paragraph">
+              <wp:posOffset>5181</wp:posOffset>
+            </wp:positionV>
+            <wp:extent cx="979805" cy="600075"/>
+            <wp:effectExtent l="0" t="0" r="0" b="9525"/>
+            <wp:wrapSquare wrapText="bothSides"/>
+            <wp:docPr id="313513100" name="Image 2"/>
+            <wp:cNvGraphicFramePr>
+              <a:graphicFrameLocks xmlns:a="http://schemas.openxmlformats.org/drawingml/2006/main" noChangeAspect="1"/>
+            </wp:cNvGraphicFramePr>
+            <a:graphic xmlns:a="http://schemas.openxmlformats.org/drawingml/2006/main">
+              <a:graphicData uri="http://schemas.openxmlformats.org/drawingml/2006/picture">
+                <pic:pic xmlns:pic="http://schemas.openxmlformats.org/drawingml/2006/picture">
+                  <pic:nvPicPr>
+                    <pic:cNvPr id="0" name="Picture 4"/>
+                    <pic:cNvPicPr>
+                      <a:picLocks noChangeAspect="1" noChangeArrowheads="1"/>
+                    </pic:cNvPicPr>
+                  </pic:nvPicPr>
+                  <pic:blipFill>
+                    <a:blip r:embed="rId11" cstate="print">
+                      <a:extLst>
+                        <a:ext uri="{28A0092B-C50C-407E-A947-70E740481C1C}">
+                          <a14:useLocalDpi xmlns:a14="http://schemas.microsoft.com/office/drawing/2010/main" val="0"/>
+                        </a:ext>
+                      </a:extLst>
+                    </a:blip>
+                    <a:srcRect/>
+                    <a:stretch>
+                      <a:fillRect/>
+                    </a:stretch>
+                  </pic:blipFill>
+                  <pic:spPr bwMode="auto">
+                    <a:xfrm>
+                      <a:off x="0" y="0"/>
+                      <a:ext cx="979805" cy="600075"/>
+                    </a:xfrm>
+                    <a:prstGeom prst="rect">
+                      <a:avLst/>
+                    </a:prstGeom>
+                    <a:noFill/>
+                    <a:ln>
+                      <a:noFill/>
+                    </a:ln>
+                  </pic:spPr>
+                </pic:pic>
+              </a:graphicData>
+            </a:graphic>
+            <wp14:sizeRelH relativeFrom="margin">
+              <wp14:pctWidth>0</wp14:pctWidth>
+            </wp14:sizeRelH>
+            <wp14:sizeRelV relativeFrom="margin">
+              <wp14:pctHeight>0</wp14:pctHeight>
+            </wp14:sizeRelV>
+          </wp:anchor>
+        </w:drawing>
+      </w:r>
+      <w:r>
         <w:t xml:space="preserve">Nous avons besoin d’un environnement d’exécution Javascript du côté serveur. Pour cela, il faut installer </w:t>
       </w:r>
       <w:r>
@@ -1039,6 +1106,324 @@
     <w:p>
       <w:pPr>
         <w:pStyle w:val="Corpsdetexte"/>
+      </w:pPr>
+      <w:r>
+        <w:drawing>
+          <wp:anchor distT="0" distB="0" distL="114300" distR="114300" simplePos="0" relativeHeight="251658240" behindDoc="0" locked="0" layoutInCell="1" allowOverlap="1" wp14:anchorId="7DC74B73" wp14:editId="39FEFB42">
+            <wp:simplePos x="0" y="0"/>
+            <wp:positionH relativeFrom="column">
+              <wp:posOffset>364490</wp:posOffset>
+            </wp:positionH>
+            <wp:positionV relativeFrom="paragraph">
+              <wp:posOffset>163830</wp:posOffset>
+            </wp:positionV>
+            <wp:extent cx="2567305" cy="1274445"/>
+            <wp:effectExtent l="0" t="0" r="4445" b="1905"/>
+            <wp:wrapTopAndBottom/>
+            <wp:docPr id="1702879400" name="Image 1"/>
+            <wp:cNvGraphicFramePr>
+              <a:graphicFrameLocks xmlns:a="http://schemas.openxmlformats.org/drawingml/2006/main" noChangeAspect="1"/>
+            </wp:cNvGraphicFramePr>
+            <a:graphic xmlns:a="http://schemas.openxmlformats.org/drawingml/2006/main">
+              <a:graphicData uri="http://schemas.openxmlformats.org/drawingml/2006/picture">
+                <pic:pic xmlns:pic="http://schemas.openxmlformats.org/drawingml/2006/picture">
+                  <pic:nvPicPr>
+                    <pic:cNvPr id="1702879400" name=""/>
+                    <pic:cNvPicPr/>
+                  </pic:nvPicPr>
+                  <pic:blipFill>
+                    <a:blip r:embed="rId12">
+                      <a:extLst>
+                        <a:ext uri="{28A0092B-C50C-407E-A947-70E740481C1C}">
+                          <a14:useLocalDpi xmlns:a14="http://schemas.microsoft.com/office/drawing/2010/main" val="0"/>
+                        </a:ext>
+                      </a:extLst>
+                    </a:blip>
+                    <a:stretch>
+                      <a:fillRect/>
+                    </a:stretch>
+                  </pic:blipFill>
+                  <pic:spPr>
+                    <a:xfrm>
+                      <a:off x="0" y="0"/>
+                      <a:ext cx="2567305" cy="1274445"/>
+                    </a:xfrm>
+                    <a:prstGeom prst="rect">
+                      <a:avLst/>
+                    </a:prstGeom>
+                  </pic:spPr>
+                </pic:pic>
+              </a:graphicData>
+            </a:graphic>
+          </wp:anchor>
+        </w:drawing>
+      </w:r>
+    </w:p>
+    <w:p>
+      <w:pPr>
+        <w:pStyle w:val="Corpsdetexte"/>
+      </w:pPr>
+    </w:p>
+    <w:p>
+      <w:pPr>
+        <w:pStyle w:val="Titre2"/>
+      </w:pPr>
+      <w:r>
+        <w:t>Version</w:t>
+      </w:r>
+      <w:r>
+        <w:t>s</w:t>
+      </w:r>
+      <w:r>
+        <w:t xml:space="preserve"> des outils utilisés</w:t>
+      </w:r>
+    </w:p>
+    <w:p>
+      <w:pPr>
+        <w:pStyle w:val="Retraitcorpsdetexte"/>
+      </w:pPr>
+    </w:p>
+    <w:tbl>
+      <w:tblPr>
+        <w:tblStyle w:val="Grilledutableau"/>
+        <w:tblW w:w="0" w:type="auto"/>
+        <w:jc w:val="center"/>
+        <w:tblLook w:val="04A0" w:firstRow="1" w:lastRow="0" w:firstColumn="1" w:lastColumn="0" w:noHBand="0" w:noVBand="1"/>
+      </w:tblPr>
+      <w:tblGrid>
+        <w:gridCol w:w="3823"/>
+        <w:gridCol w:w="4108"/>
+      </w:tblGrid>
+      <w:tr>
+        <w:trPr>
+          <w:jc w:val="center"/>
+        </w:trPr>
+        <w:tc>
+          <w:tcPr>
+            <w:tcW w:w="3823" w:type="dxa"/>
+          </w:tcPr>
+          <w:p>
+            <w:pPr>
+              <w:pStyle w:val="Retraitcorpsdetexte"/>
+              <w:ind w:left="0"/>
+              <w:jc w:val="center"/>
+              <w:rPr>
+                <w:b/>
+                <w:bCs/>
+              </w:rPr>
+            </w:pPr>
+            <w:r>
+              <w:rPr>
+                <w:b/>
+                <w:bCs/>
+              </w:rPr>
+              <w:t>Outil</w:t>
+            </w:r>
+          </w:p>
+        </w:tc>
+        <w:tc>
+          <w:tcPr>
+            <w:tcW w:w="4108" w:type="dxa"/>
+          </w:tcPr>
+          <w:p>
+            <w:pPr>
+              <w:pStyle w:val="Retraitcorpsdetexte"/>
+              <w:ind w:left="0"/>
+              <w:jc w:val="center"/>
+              <w:rPr>
+                <w:b/>
+                <w:bCs/>
+              </w:rPr>
+            </w:pPr>
+            <w:r>
+              <w:rPr>
+                <w:b/>
+                <w:bCs/>
+              </w:rPr>
+              <w:t>Version</w:t>
+            </w:r>
+          </w:p>
+        </w:tc>
+      </w:tr>
+      <w:tr>
+        <w:trPr>
+          <w:jc w:val="center"/>
+        </w:trPr>
+        <w:tc>
+          <w:tcPr>
+            <w:tcW w:w="3823" w:type="dxa"/>
+          </w:tcPr>
+          <w:p>
+            <w:pPr>
+              <w:pStyle w:val="Retraitcorpsdetexte"/>
+              <w:ind w:left="0"/>
+              <w:jc w:val="center"/>
+            </w:pPr>
+            <w:r>
+              <w:t>Node.js</w:t>
+            </w:r>
+          </w:p>
+        </w:tc>
+        <w:tc>
+          <w:tcPr>
+            <w:tcW w:w="4108" w:type="dxa"/>
+          </w:tcPr>
+          <w:p>
+            <w:pPr>
+              <w:pStyle w:val="Retraitcorpsdetexte"/>
+              <w:ind w:left="0"/>
+              <w:jc w:val="center"/>
+            </w:pPr>
+            <w:r>
+              <w:t>20.17.0</w:t>
+            </w:r>
+          </w:p>
+        </w:tc>
+      </w:tr>
+      <w:tr>
+        <w:trPr>
+          <w:jc w:val="center"/>
+        </w:trPr>
+        <w:tc>
+          <w:tcPr>
+            <w:tcW w:w="3823" w:type="dxa"/>
+          </w:tcPr>
+          <w:p>
+            <w:pPr>
+              <w:pStyle w:val="Retraitcorpsdetexte"/>
+              <w:ind w:left="0"/>
+              <w:jc w:val="center"/>
+            </w:pPr>
+            <w:r>
+              <w:t>Gestionnaire de paquets</w:t>
+            </w:r>
+            <w:r>
+              <w:t xml:space="preserve"> (</w:t>
+            </w:r>
+            <w:proofErr w:type="spellStart"/>
+            <w:r>
+              <w:t>npm</w:t>
+            </w:r>
+            <w:proofErr w:type="spellEnd"/>
+            <w:r>
+              <w:t>)</w:t>
+            </w:r>
+          </w:p>
+        </w:tc>
+        <w:tc>
+          <w:tcPr>
+            <w:tcW w:w="4108" w:type="dxa"/>
+          </w:tcPr>
+          <w:p>
+            <w:pPr>
+              <w:pStyle w:val="Retraitcorpsdetexte"/>
+              <w:ind w:left="0"/>
+              <w:jc w:val="center"/>
+            </w:pPr>
+            <w:r>
+              <w:t>10.8.2</w:t>
+            </w:r>
+          </w:p>
+        </w:tc>
+      </w:tr>
+      <w:tr>
+        <w:trPr>
+          <w:jc w:val="center"/>
+        </w:trPr>
+        <w:tc>
+          <w:tcPr>
+            <w:tcW w:w="3823" w:type="dxa"/>
+          </w:tcPr>
+          <w:p>
+            <w:pPr>
+              <w:pStyle w:val="Retraitcorpsdetexte"/>
+              <w:ind w:left="0"/>
+              <w:jc w:val="center"/>
+            </w:pPr>
+            <w:r>
+              <w:t>Vite</w:t>
+            </w:r>
+          </w:p>
+        </w:tc>
+        <w:tc>
+          <w:tcPr>
+            <w:tcW w:w="4108" w:type="dxa"/>
+          </w:tcPr>
+          <w:p>
+            <w:pPr>
+              <w:pStyle w:val="Retraitcorpsdetexte"/>
+              <w:ind w:left="0"/>
+              <w:jc w:val="center"/>
+            </w:pPr>
+            <w:r>
+              <w:t>5.4.2</w:t>
+            </w:r>
+          </w:p>
+        </w:tc>
+      </w:tr>
+    </w:tbl>
+    <w:p>
+      <w:pPr>
+        <w:pStyle w:val="Retraitcorpsdetexte"/>
+      </w:pPr>
+    </w:p>
+    <w:p>
+      <w:r>
+        <w:br w:type="page"/>
+      </w:r>
+    </w:p>
+    <w:p>
+      <w:pPr>
+        <w:pStyle w:val="Titre1"/>
+      </w:pPr>
+      <w:r>
+        <w:lastRenderedPageBreak/>
+        <w:t>Accéder à la page du jeu</w:t>
+      </w:r>
+    </w:p>
+    <w:p>
+      <w:pPr>
+        <w:pStyle w:val="Corpsdetexte"/>
+      </w:pPr>
+      <w:r>
+        <w:t xml:space="preserve">Tout d’abord il faut lancer le serveur avec la commande </w:t>
+      </w:r>
+      <w:proofErr w:type="spellStart"/>
+      <w:r>
+        <w:rPr>
+          <w:b/>
+          <w:bCs/>
+        </w:rPr>
+        <w:t>npm</w:t>
+      </w:r>
+      <w:proofErr w:type="spellEnd"/>
+      <w:r>
+        <w:rPr>
+          <w:b/>
+          <w:bCs/>
+        </w:rPr>
+        <w:t xml:space="preserve"> run dev </w:t>
+      </w:r>
+      <w:r>
+        <w:t xml:space="preserve">dans l’invite </w:t>
+      </w:r>
+      <w:proofErr w:type="gramStart"/>
+      <w:r>
+        <w:t>des commande</w:t>
+      </w:r>
+      <w:proofErr w:type="gramEnd"/>
+      <w:r>
+        <w:t xml:space="preserve"> depuis la racine du jeu.</w:t>
+      </w:r>
+    </w:p>
+    <w:p>
+      <w:pPr>
+        <w:pStyle w:val="Corpsdetexte"/>
+      </w:pPr>
+    </w:p>
+    <w:p>
+      <w:pPr>
+        <w:pStyle w:val="Retraitcorpsdetexte"/>
       </w:pPr>
     </w:p>
     <w:p>
@@ -1085,8 +1470,8 @@
     </w:p>
     <w:p/>
     <w:sectPr>
-      <w:headerReference w:type="default" r:id="rId11"/>
-      <w:footerReference w:type="default" r:id="rId12"/>
+      <w:headerReference w:type="default" r:id="rId13"/>
+      <w:footerReference w:type="default" r:id="rId14"/>
       <w:pgSz w:w="11906" w:h="16838" w:code="9"/>
       <w:pgMar w:top="1418" w:right="1418" w:bottom="1418" w:left="1418" w:header="709" w:footer="709" w:gutter="0"/>
       <w:cols w:space="708"/>
@@ -1795,7 +2180,7 @@
         <v:path o:extrusionok="f" gradientshapeok="t" o:connecttype="rect"/>
         <o:lock v:ext="edit" aspectratio="t"/>
       </v:shapetype>
-      <v:shape id="_x0000_i1066" type="#_x0000_t75" style="width:11.5pt;height:11.5pt" o:bullet="t">
+      <v:shape id="_x0000_i1088" type="#_x0000_t75" style="width:11.5pt;height:11.5pt" o:bullet="t">
         <v:imagedata r:id="rId1" o:title="BD10263_"/>
       </v:shape>
     </w:pict>
@@ -4689,7 +5074,6 @@
   <w:style w:type="character" w:default="1" w:styleId="Policepardfaut">
     <w:name w:val="Default Paragraph Font"/>
     <w:uiPriority w:val="1"/>
-    <w:semiHidden/>
     <w:unhideWhenUsed/>
   </w:style>
   <w:style w:type="table" w:default="1" w:styleId="TableauNormal">

</xml_diff>

<commit_message>
docs: mise à jour du rapport - Table des matières
</commit_message>
<xml_diff>
--- a/Rapport/Christopher_Ristic_Rapport.docx
+++ b/Rapport/Christopher_Ristic_Rapport.docx
@@ -172,7 +172,7 @@
         </w:rPr>
         <w:fldChar w:fldCharType="separate"/>
       </w:r>
-      <w:hyperlink w:anchor="_Toc207008316" w:history="1">
+      <w:hyperlink w:anchor="_Toc207011091" w:history="1">
         <w:r>
           <w:rPr>
             <w:rStyle w:val="Lienhypertexte"/>
@@ -220,7 +220,7 @@
             <w:noProof/>
             <w:webHidden/>
           </w:rPr>
-          <w:instrText xml:space="preserve"> PAGEREF _Toc207008316 \h </w:instrText>
+          <w:instrText xml:space="preserve"> PAGEREF _Toc207011091 \h </w:instrText>
         </w:r>
         <w:r>
           <w:rPr>
@@ -268,7 +268,7 @@
           <w14:ligatures w14:val="standardContextual"/>
         </w:rPr>
       </w:pPr>
-      <w:hyperlink w:anchor="_Toc207008317" w:history="1">
+      <w:hyperlink w:anchor="_Toc207011092" w:history="1">
         <w:r>
           <w:rPr>
             <w:rStyle w:val="Lienhypertexte"/>
@@ -314,7 +314,7 @@
             <w:noProof/>
             <w:webHidden/>
           </w:rPr>
-          <w:instrText xml:space="preserve"> PAGEREF _Toc207008317 \h </w:instrText>
+          <w:instrText xml:space="preserve"> PAGEREF _Toc207011092 \h </w:instrText>
         </w:r>
         <w:r>
           <w:rPr>
@@ -364,7 +364,7 @@
           <w14:ligatures w14:val="standardContextual"/>
         </w:rPr>
       </w:pPr>
-      <w:hyperlink w:anchor="_Toc207008318" w:history="1">
+      <w:hyperlink w:anchor="_Toc207011093" w:history="1">
         <w:r>
           <w:rPr>
             <w:rStyle w:val="Lienhypertexte"/>
@@ -393,7 +393,7 @@
             <w:noProof/>
             <w:lang w:val="en-US"/>
           </w:rPr>
-          <w:t>Conclusion</w:t>
+          <w:t>Installation</w:t>
         </w:r>
         <w:r>
           <w:rPr>
@@ -414,7 +414,7 @@
             <w:noProof/>
             <w:webHidden/>
           </w:rPr>
-          <w:instrText xml:space="preserve"> PAGEREF _Toc207008318 \h </w:instrText>
+          <w:instrText xml:space="preserve"> PAGEREF _Toc207011093 \h </w:instrText>
         </w:r>
         <w:r>
           <w:rPr>
@@ -434,7 +434,7 @@
             <w:noProof/>
             <w:webHidden/>
           </w:rPr>
-          <w:t>4</w:t>
+          <w:t>3</w:t>
         </w:r>
         <w:r>
           <w:rPr>
@@ -462,7 +462,7 @@
           <w14:ligatures w14:val="standardContextual"/>
         </w:rPr>
       </w:pPr>
-      <w:hyperlink w:anchor="_Toc207008319" w:history="1">
+      <w:hyperlink w:anchor="_Toc207011094" w:history="1">
         <w:r>
           <w:rPr>
             <w:rStyle w:val="Lienhypertexte"/>
@@ -487,6 +487,298 @@
             <w:rStyle w:val="Lienhypertexte"/>
             <w:noProof/>
           </w:rPr>
+          <w:t>Versions des outils utilisés</w:t>
+        </w:r>
+        <w:r>
+          <w:rPr>
+            <w:noProof/>
+            <w:webHidden/>
+          </w:rPr>
+          <w:tab/>
+        </w:r>
+        <w:r>
+          <w:rPr>
+            <w:noProof/>
+            <w:webHidden/>
+          </w:rPr>
+          <w:fldChar w:fldCharType="begin"/>
+        </w:r>
+        <w:r>
+          <w:rPr>
+            <w:noProof/>
+            <w:webHidden/>
+          </w:rPr>
+          <w:instrText xml:space="preserve"> PAGEREF _Toc207011094 \h </w:instrText>
+        </w:r>
+        <w:r>
+          <w:rPr>
+            <w:noProof/>
+            <w:webHidden/>
+          </w:rPr>
+        </w:r>
+        <w:r>
+          <w:rPr>
+            <w:noProof/>
+            <w:webHidden/>
+          </w:rPr>
+          <w:fldChar w:fldCharType="separate"/>
+        </w:r>
+        <w:r>
+          <w:rPr>
+            <w:noProof/>
+            <w:webHidden/>
+          </w:rPr>
+          <w:t>3</w:t>
+        </w:r>
+        <w:r>
+          <w:rPr>
+            <w:noProof/>
+            <w:webHidden/>
+          </w:rPr>
+          <w:fldChar w:fldCharType="end"/>
+        </w:r>
+      </w:hyperlink>
+    </w:p>
+    <w:p>
+      <w:pPr>
+        <w:pStyle w:val="TM10"/>
+        <w:tabs>
+          <w:tab w:val="left" w:pos="400"/>
+          <w:tab w:val="right" w:leader="dot" w:pos="9060"/>
+        </w:tabs>
+        <w:rPr>
+          <w:rFonts w:eastAsiaTheme="minorEastAsia" w:cstheme="minorBidi"/>
+          <w:b w:val="0"/>
+          <w:bCs w:val="0"/>
+          <w:caps w:val="0"/>
+          <w:noProof/>
+          <w:kern w:val="2"/>
+          <w:sz w:val="24"/>
+          <w:szCs w:val="24"/>
+          <w14:ligatures w14:val="standardContextual"/>
+        </w:rPr>
+      </w:pPr>
+      <w:hyperlink w:anchor="_Toc207011095" w:history="1">
+        <w:r>
+          <w:rPr>
+            <w:rStyle w:val="Lienhypertexte"/>
+            <w:noProof/>
+          </w:rPr>
+          <w:t>3</w:t>
+        </w:r>
+        <w:r>
+          <w:rPr>
+            <w:rFonts w:eastAsiaTheme="minorEastAsia" w:cstheme="minorBidi"/>
+            <w:b w:val="0"/>
+            <w:bCs w:val="0"/>
+            <w:caps w:val="0"/>
+            <w:noProof/>
+            <w:kern w:val="2"/>
+            <w:sz w:val="24"/>
+            <w:szCs w:val="24"/>
+            <w14:ligatures w14:val="standardContextual"/>
+          </w:rPr>
+          <w:tab/>
+        </w:r>
+        <w:r>
+          <w:rPr>
+            <w:rStyle w:val="Lienhypertexte"/>
+            <w:noProof/>
+          </w:rPr>
+          <w:t>Accéder à la page du jeu</w:t>
+        </w:r>
+        <w:r>
+          <w:rPr>
+            <w:noProof/>
+            <w:webHidden/>
+          </w:rPr>
+          <w:tab/>
+        </w:r>
+        <w:r>
+          <w:rPr>
+            <w:noProof/>
+            <w:webHidden/>
+          </w:rPr>
+          <w:fldChar w:fldCharType="begin"/>
+        </w:r>
+        <w:r>
+          <w:rPr>
+            <w:noProof/>
+            <w:webHidden/>
+          </w:rPr>
+          <w:instrText xml:space="preserve"> PAGEREF _Toc207011095 \h </w:instrText>
+        </w:r>
+        <w:r>
+          <w:rPr>
+            <w:noProof/>
+            <w:webHidden/>
+          </w:rPr>
+        </w:r>
+        <w:r>
+          <w:rPr>
+            <w:noProof/>
+            <w:webHidden/>
+          </w:rPr>
+          <w:fldChar w:fldCharType="separate"/>
+        </w:r>
+        <w:r>
+          <w:rPr>
+            <w:noProof/>
+            <w:webHidden/>
+          </w:rPr>
+          <w:t>4</w:t>
+        </w:r>
+        <w:r>
+          <w:rPr>
+            <w:noProof/>
+            <w:webHidden/>
+          </w:rPr>
+          <w:fldChar w:fldCharType="end"/>
+        </w:r>
+      </w:hyperlink>
+    </w:p>
+    <w:p>
+      <w:pPr>
+        <w:pStyle w:val="TM10"/>
+        <w:tabs>
+          <w:tab w:val="left" w:pos="400"/>
+          <w:tab w:val="right" w:leader="dot" w:pos="9060"/>
+        </w:tabs>
+        <w:rPr>
+          <w:rFonts w:eastAsiaTheme="minorEastAsia" w:cstheme="minorBidi"/>
+          <w:b w:val="0"/>
+          <w:bCs w:val="0"/>
+          <w:caps w:val="0"/>
+          <w:noProof/>
+          <w:kern w:val="2"/>
+          <w:sz w:val="24"/>
+          <w:szCs w:val="24"/>
+          <w14:ligatures w14:val="standardContextual"/>
+        </w:rPr>
+      </w:pPr>
+      <w:hyperlink w:anchor="_Toc207011096" w:history="1">
+        <w:r>
+          <w:rPr>
+            <w:rStyle w:val="Lienhypertexte"/>
+            <w:noProof/>
+            <w:lang w:val="en-US"/>
+          </w:rPr>
+          <w:t>4</w:t>
+        </w:r>
+        <w:r>
+          <w:rPr>
+            <w:rFonts w:eastAsiaTheme="minorEastAsia" w:cstheme="minorBidi"/>
+            <w:b w:val="0"/>
+            <w:bCs w:val="0"/>
+            <w:caps w:val="0"/>
+            <w:noProof/>
+            <w:kern w:val="2"/>
+            <w:sz w:val="24"/>
+            <w:szCs w:val="24"/>
+            <w14:ligatures w14:val="standardContextual"/>
+          </w:rPr>
+          <w:tab/>
+        </w:r>
+        <w:r>
+          <w:rPr>
+            <w:rStyle w:val="Lienhypertexte"/>
+            <w:noProof/>
+            <w:lang w:val="en-US"/>
+          </w:rPr>
+          <w:t>Conclusion</w:t>
+        </w:r>
+        <w:r>
+          <w:rPr>
+            <w:noProof/>
+            <w:webHidden/>
+          </w:rPr>
+          <w:tab/>
+        </w:r>
+        <w:r>
+          <w:rPr>
+            <w:noProof/>
+            <w:webHidden/>
+          </w:rPr>
+          <w:fldChar w:fldCharType="begin"/>
+        </w:r>
+        <w:r>
+          <w:rPr>
+            <w:noProof/>
+            <w:webHidden/>
+          </w:rPr>
+          <w:instrText xml:space="preserve"> PAGEREF _Toc207011096 \h </w:instrText>
+        </w:r>
+        <w:r>
+          <w:rPr>
+            <w:noProof/>
+            <w:webHidden/>
+          </w:rPr>
+        </w:r>
+        <w:r>
+          <w:rPr>
+            <w:noProof/>
+            <w:webHidden/>
+          </w:rPr>
+          <w:fldChar w:fldCharType="separate"/>
+        </w:r>
+        <w:r>
+          <w:rPr>
+            <w:noProof/>
+            <w:webHidden/>
+          </w:rPr>
+          <w:t>4</w:t>
+        </w:r>
+        <w:r>
+          <w:rPr>
+            <w:noProof/>
+            <w:webHidden/>
+          </w:rPr>
+          <w:fldChar w:fldCharType="end"/>
+        </w:r>
+      </w:hyperlink>
+    </w:p>
+    <w:p>
+      <w:pPr>
+        <w:pStyle w:val="TM2"/>
+        <w:tabs>
+          <w:tab w:val="left" w:pos="800"/>
+          <w:tab w:val="right" w:leader="dot" w:pos="9060"/>
+        </w:tabs>
+        <w:rPr>
+          <w:rFonts w:eastAsiaTheme="minorEastAsia" w:cstheme="minorBidi"/>
+          <w:smallCaps w:val="0"/>
+          <w:noProof/>
+          <w:kern w:val="2"/>
+          <w:sz w:val="24"/>
+          <w:szCs w:val="24"/>
+          <w14:ligatures w14:val="standardContextual"/>
+        </w:rPr>
+      </w:pPr>
+      <w:hyperlink w:anchor="_Toc207011097" w:history="1">
+        <w:r>
+          <w:rPr>
+            <w:rStyle w:val="Lienhypertexte"/>
+            <w:noProof/>
+          </w:rPr>
+          <w:t>4.1</w:t>
+        </w:r>
+        <w:r>
+          <w:rPr>
+            <w:rFonts w:eastAsiaTheme="minorEastAsia" w:cstheme="minorBidi"/>
+            <w:smallCaps w:val="0"/>
+            <w:noProof/>
+            <w:kern w:val="2"/>
+            <w:sz w:val="24"/>
+            <w:szCs w:val="24"/>
+            <w14:ligatures w14:val="standardContextual"/>
+          </w:rPr>
+          <w:tab/>
+        </w:r>
+        <w:r>
+          <w:rPr>
+            <w:rStyle w:val="Lienhypertexte"/>
+            <w:noProof/>
+          </w:rPr>
           <w:t>Conclusion personnelle</w:t>
         </w:r>
         <w:r>
@@ -508,7 +800,7 @@
             <w:noProof/>
             <w:webHidden/>
           </w:rPr>
-          <w:instrText xml:space="preserve"> PAGEREF _Toc207008319 \h </w:instrText>
+          <w:instrText xml:space="preserve"> PAGEREF _Toc207011097 \h </w:instrText>
         </w:r>
         <w:r>
           <w:rPr>
@@ -593,7 +885,7 @@
       <w:pPr>
         <w:pStyle w:val="Titre1"/>
       </w:pPr>
-      <w:bookmarkStart w:id="1" w:name="_Toc207008316"/>
+      <w:bookmarkStart w:id="1" w:name="_Toc207011091"/>
       <w:r>
         <w:lastRenderedPageBreak/>
         <w:t>Introduction</w:t>
@@ -807,7 +1099,7 @@
       <w:pPr>
         <w:pStyle w:val="Titre2"/>
       </w:pPr>
-      <w:bookmarkStart w:id="2" w:name="_Toc207008317"/>
+      <w:bookmarkStart w:id="2" w:name="_Toc207011092"/>
       <w:r>
         <w:t>Objectif</w:t>
       </w:r>
@@ -958,11 +1250,19 @@
           <w:lang w:val="en-US"/>
         </w:rPr>
       </w:pPr>
+      <w:bookmarkStart w:id="3" w:name="_Toc207011093"/>
       <w:r>
         <w:rPr>
           <w:lang w:val="en-US"/>
         </w:rPr>
-        <w:t xml:space="preserve">Installation </w:t>
+        <w:t>Installation</w:t>
+      </w:r>
+      <w:bookmarkEnd w:id="3"/>
+      <w:r>
+        <w:rPr>
+          <w:lang w:val="en-US"/>
+        </w:rPr>
+        <w:t xml:space="preserve"> </w:t>
       </w:r>
     </w:p>
     <w:p>
@@ -1168,6 +1468,7 @@
       <w:pPr>
         <w:pStyle w:val="Titre2"/>
       </w:pPr>
+      <w:bookmarkStart w:id="4" w:name="_Toc207011094"/>
       <w:r>
         <w:t>Version</w:t>
       </w:r>
@@ -1177,6 +1478,7 @@
       <w:r>
         <w:t xml:space="preserve"> des outils utilisés</w:t>
       </w:r>
+      <w:bookmarkEnd w:id="4"/>
     </w:p>
     <w:p>
       <w:pPr>
@@ -1376,10 +1678,12 @@
       <w:pPr>
         <w:pStyle w:val="Titre1"/>
       </w:pPr>
+      <w:bookmarkStart w:id="5" w:name="_Toc207011095"/>
       <w:r>
         <w:lastRenderedPageBreak/>
         <w:t>Accéder à la page du jeu</w:t>
       </w:r>
+      <w:bookmarkEnd w:id="5"/>
     </w:p>
     <w:p>
       <w:pPr>
@@ -1433,27 +1737,27 @@
           <w:lang w:val="en-US"/>
         </w:rPr>
       </w:pPr>
-      <w:bookmarkStart w:id="3" w:name="_Toc207008318"/>
+      <w:bookmarkStart w:id="6" w:name="_Toc207011096"/>
       <w:r>
         <w:rPr>
           <w:lang w:val="en-US"/>
         </w:rPr>
         <w:t>Conclusion</w:t>
       </w:r>
-      <w:bookmarkEnd w:id="3"/>
+      <w:bookmarkEnd w:id="6"/>
     </w:p>
     <w:p>
       <w:pPr>
         <w:pStyle w:val="Titre2"/>
       </w:pPr>
-      <w:bookmarkStart w:id="4" w:name="_Toc207008319"/>
+      <w:bookmarkStart w:id="7" w:name="_Toc207011097"/>
       <w:r>
         <w:t xml:space="preserve">Conclusion </w:t>
       </w:r>
       <w:r>
         <w:t>personnelle</w:t>
       </w:r>
-      <w:bookmarkEnd w:id="4"/>
+      <w:bookmarkEnd w:id="7"/>
     </w:p>
     <w:p>
       <w:pPr>
@@ -2180,7 +2484,7 @@
         <v:path o:extrusionok="f" gradientshapeok="t" o:connecttype="rect"/>
         <o:lock v:ext="edit" aspectratio="t"/>
       </v:shapetype>
-      <v:shape id="_x0000_i1088" type="#_x0000_t75" style="width:11.5pt;height:11.5pt" o:bullet="t">
+      <v:shape id="_x0000_i1089" type="#_x0000_t75" style="width:11.5pt;height:11.5pt" o:bullet="t">
         <v:imagedata r:id="rId1" o:title="BD10263_"/>
       </v:shape>
     </w:pict>

</xml_diff>

<commit_message>
docs: mise à jour du rapport - accès à la page du jeu
</commit_message>
<xml_diff>
--- a/Rapport/Christopher_Ristic_Rapport.docx
+++ b/Rapport/Christopher_Ristic_Rapport.docx
@@ -1337,7 +1337,13 @@
         </w:drawing>
       </w:r>
       <w:r>
-        <w:t xml:space="preserve">Nous avons besoin d’un environnement d’exécution Javascript du côté serveur. Pour cela, il faut installer </w:t>
+        <w:rPr>
+          <w:noProof/>
+        </w:rPr>
+        <w:t>On a</w:t>
+      </w:r>
+      <w:r>
+        <w:t xml:space="preserve"> besoin d’un environnement d’exécution Javascript du côté serveur. Pour cela, il faut installer </w:t>
       </w:r>
       <w:r>
         <w:rPr>
@@ -1359,10 +1365,13 @@
         <w:t xml:space="preserve"> du jeu</w:t>
       </w:r>
       <w:r>
-        <w:t>, nous</w:t>
-      </w:r>
-      <w:r>
-        <w:t xml:space="preserve"> allons taper la commande </w:t>
+        <w:t xml:space="preserve">, </w:t>
+      </w:r>
+      <w:r>
+        <w:t>On va</w:t>
+      </w:r>
+      <w:r>
+        <w:t xml:space="preserve"> taper la commande </w:t>
       </w:r>
       <w:proofErr w:type="spellStart"/>
       <w:r>
@@ -1408,6 +1417,9 @@
         <w:pStyle w:val="Corpsdetexte"/>
       </w:pPr>
       <w:r>
+        <w:rPr>
+          <w:noProof/>
+        </w:rPr>
         <w:drawing>
           <wp:anchor distT="0" distB="0" distL="114300" distR="114300" simplePos="0" relativeHeight="251658240" behindDoc="0" locked="0" layoutInCell="1" allowOverlap="1" wp14:anchorId="7DC74B73" wp14:editId="39FEFB42">
             <wp:simplePos x="0" y="0"/>
@@ -1690,6 +1702,63 @@
         <w:pStyle w:val="Corpsdetexte"/>
       </w:pPr>
       <w:r>
+        <w:drawing>
+          <wp:anchor distT="0" distB="0" distL="114300" distR="114300" simplePos="0" relativeHeight="251660288" behindDoc="0" locked="0" layoutInCell="1" allowOverlap="1" wp14:anchorId="2BF1B445" wp14:editId="6CCAF77E">
+            <wp:simplePos x="0" y="0"/>
+            <wp:positionH relativeFrom="column">
+              <wp:posOffset>357505</wp:posOffset>
+            </wp:positionH>
+            <wp:positionV relativeFrom="paragraph">
+              <wp:posOffset>386080</wp:posOffset>
+            </wp:positionV>
+            <wp:extent cx="2515870" cy="1064895"/>
+            <wp:effectExtent l="0" t="0" r="0" b="1905"/>
+            <wp:wrapTopAndBottom/>
+            <wp:docPr id="679919867" name="Image 1"/>
+            <wp:cNvGraphicFramePr>
+              <a:graphicFrameLocks xmlns:a="http://schemas.openxmlformats.org/drawingml/2006/main" noChangeAspect="1"/>
+            </wp:cNvGraphicFramePr>
+            <a:graphic xmlns:a="http://schemas.openxmlformats.org/drawingml/2006/main">
+              <a:graphicData uri="http://schemas.openxmlformats.org/drawingml/2006/picture">
+                <pic:pic xmlns:pic="http://schemas.openxmlformats.org/drawingml/2006/picture">
+                  <pic:nvPicPr>
+                    <pic:cNvPr id="679919867" name=""/>
+                    <pic:cNvPicPr/>
+                  </pic:nvPicPr>
+                  <pic:blipFill>
+                    <a:blip r:embed="rId13">
+                      <a:extLst>
+                        <a:ext uri="{28A0092B-C50C-407E-A947-70E740481C1C}">
+                          <a14:useLocalDpi xmlns:a14="http://schemas.microsoft.com/office/drawing/2010/main" val="0"/>
+                        </a:ext>
+                      </a:extLst>
+                    </a:blip>
+                    <a:stretch>
+                      <a:fillRect/>
+                    </a:stretch>
+                  </pic:blipFill>
+                  <pic:spPr>
+                    <a:xfrm>
+                      <a:off x="0" y="0"/>
+                      <a:ext cx="2515870" cy="1064895"/>
+                    </a:xfrm>
+                    <a:prstGeom prst="rect">
+                      <a:avLst/>
+                    </a:prstGeom>
+                  </pic:spPr>
+                </pic:pic>
+              </a:graphicData>
+            </a:graphic>
+            <wp14:sizeRelH relativeFrom="margin">
+              <wp14:pctWidth>0</wp14:pctWidth>
+            </wp14:sizeRelH>
+            <wp14:sizeRelV relativeFrom="margin">
+              <wp14:pctHeight>0</wp14:pctHeight>
+            </wp14:sizeRelV>
+          </wp:anchor>
+        </w:drawing>
+      </w:r>
+      <w:r>
         <w:t xml:space="preserve">Tout d’abord il faut lancer le serveur avec la commande </w:t>
       </w:r>
       <w:proofErr w:type="spellStart"/>
@@ -1709,13 +1778,11 @@
         <w:t xml:space="preserve"> run dev </w:t>
       </w:r>
       <w:r>
-        <w:t xml:space="preserve">dans l’invite </w:t>
-      </w:r>
-      <w:proofErr w:type="gramStart"/>
-      <w:r>
-        <w:t>des commande</w:t>
-      </w:r>
-      <w:proofErr w:type="gramEnd"/>
+        <w:t>dans l’invite des commande</w:t>
+      </w:r>
+      <w:r>
+        <w:t>s</w:t>
+      </w:r>
       <w:r>
         <w:t xml:space="preserve"> depuis la racine du jeu.</w:t>
       </w:r>
@@ -1727,7 +1794,36 @@
     </w:p>
     <w:p>
       <w:pPr>
+        <w:pStyle w:val="Corpsdetexte"/>
+      </w:pPr>
+      <w:r>
+        <w:t xml:space="preserve">Après avoir démarré le serveur, on accède à la page du jeu via le lien </w:t>
+      </w:r>
+      <w:hyperlink r:id="rId14" w:history="1">
+        <w:r>
+          <w:rPr>
+            <w:rStyle w:val="Lienhypertexte"/>
+          </w:rPr>
+          <w:t>http://lo</w:t>
+        </w:r>
+        <w:r>
+          <w:rPr>
+            <w:rStyle w:val="Lienhypertexte"/>
+          </w:rPr>
+          <w:t>c</w:t>
+        </w:r>
+        <w:r>
+          <w:rPr>
+            <w:rStyle w:val="Lienhypertexte"/>
+          </w:rPr>
+          <w:t>alhost:3000/</w:t>
+        </w:r>
+      </w:hyperlink>
+    </w:p>
+    <w:p>
+      <w:pPr>
         <w:pStyle w:val="Retraitcorpsdetexte"/>
+        <w:ind w:left="0"/>
       </w:pPr>
     </w:p>
     <w:p>
@@ -1774,8 +1870,8 @@
     </w:p>
     <w:p/>
     <w:sectPr>
-      <w:headerReference w:type="default" r:id="rId13"/>
-      <w:footerReference w:type="default" r:id="rId14"/>
+      <w:headerReference w:type="default" r:id="rId15"/>
+      <w:footerReference w:type="default" r:id="rId16"/>
       <w:pgSz w:w="11906" w:h="16838" w:code="9"/>
       <w:pgMar w:top="1418" w:right="1418" w:bottom="1418" w:left="1418" w:header="709" w:footer="709" w:gutter="0"/>
       <w:cols w:space="708"/>
@@ -2263,7 +2359,7 @@
               <w:noProof/>
               <w:szCs w:val="16"/>
             </w:rPr>
-            <w:t>25.08.2025 09:58</w:t>
+            <w:t>25.08.2025 10:44</w:t>
           </w:r>
           <w:r>
             <w:rPr>
@@ -2484,7 +2580,7 @@
         <v:path o:extrusionok="f" gradientshapeok="t" o:connecttype="rect"/>
         <o:lock v:ext="edit" aspectratio="t"/>
       </v:shapetype>
-      <v:shape id="_x0000_i1089" type="#_x0000_t75" style="width:11.5pt;height:11.5pt" o:bullet="t">
+      <v:shape id="_x0000_i1037" type="#_x0000_t75" style="width:11.5pt;height:11.5pt" o:bullet="t">
         <v:imagedata r:id="rId1" o:title="BD10263_"/>
       </v:shape>
     </w:pict>
@@ -5378,6 +5474,7 @@
   <w:style w:type="character" w:default="1" w:styleId="Policepardfaut">
     <w:name w:val="Default Paragraph Font"/>
     <w:uiPriority w:val="1"/>
+    <w:semiHidden/>
     <w:unhideWhenUsed/>
   </w:style>
   <w:style w:type="table" w:default="1" w:styleId="TableauNormal">
@@ -6030,6 +6127,17 @@
       <w:szCs w:val="28"/>
     </w:rPr>
   </w:style>
+  <w:style w:type="character" w:styleId="Lienhypertextesuivivisit">
+    <w:name w:val="FollowedHyperlink"/>
+    <w:basedOn w:val="Policepardfaut"/>
+    <w:semiHidden/>
+    <w:unhideWhenUsed/>
+    <w:rsid w:val="00456724"/>
+    <w:rPr>
+      <w:color w:val="800080" w:themeColor="followedHyperlink"/>
+      <w:u w:val="single"/>
+    </w:rPr>
+  </w:style>
 </w:styles>
 </file>
 
@@ -6320,6 +6428,15 @@
 </file>
 
 <file path=customXml/item1.xml><?xml version="1.0" encoding="utf-8"?>
+<?mso-contentType ?>
+<FormTemplates xmlns="http://schemas.microsoft.com/sharepoint/v3/contenttype/forms">
+  <Display>DocumentLibraryForm</Display>
+  <Edit>DocumentLibraryForm</Edit>
+  <New>DocumentLibraryForm</New>
+</FormTemplates>
+</file>
+
+<file path=customXml/item2.xml><?xml version="1.0" encoding="utf-8"?>
 <p:properties xmlns:p="http://schemas.microsoft.com/office/2006/metadata/properties" xmlns:xsi="http://www.w3.org/2001/XMLSchema-instance" xmlns:pc="http://schemas.microsoft.com/office/infopath/2007/PartnerControls">
   <documentManagement>
     <lcf76f155ced4ddcb4097134ff3c332f xmlns="b5cf4370-ac38-4b9e-9836-ef6f5df64f24">
@@ -6330,16 +6447,30 @@
 </p:properties>
 </file>
 
-<file path=customXml/item2.xml><?xml version="1.0" encoding="utf-8"?>
-<?mso-contentType ?>
-<FormTemplates xmlns="http://schemas.microsoft.com/sharepoint/v3/contenttype/forms">
-  <Display>DocumentLibraryForm</Display>
-  <Edit>DocumentLibraryForm</Edit>
-  <New>DocumentLibraryForm</New>
-</FormTemplates>
+<file path=customXml/item3.xml><?xml version="1.0" encoding="utf-8"?>
+<b:Sources xmlns:b="http://schemas.openxmlformats.org/officeDocument/2006/bibliography" xmlns="http://schemas.openxmlformats.org/officeDocument/2006/bibliography" SelectedStyle="\APASixthEditionOfficeOnline.xsl" StyleName="APA" Version="6">
+  <b:Source>
+    <b:Tag>Espace_réservé1</b:Tag>
+    <b:SourceType>InternetSite</b:SourceType>
+    <b:Guid>{ADB4924E-1854-4B0D-9267-C80B677493CA}</b:Guid>
+    <b:Title>How to LOAD DATA setting default value NULL if column field is empty</b:Title>
+    <b:InternetSiteTitle>Stackoverflow</b:InternetSiteTitle>
+    <b:URL>https://stackoverflow.com/questions/58412117/how-to-load-data-setting-default-value-null-if-column-field-is-empty</b:URL>
+    <b:RefOrder>1</b:RefOrder>
+  </b:Source>
+  <b:Source>
+    <b:Tag>Eff</b:Tag>
+    <b:SourceType>InternetSite</b:SourceType>
+    <b:Guid>{F98D2991-5B0C-450A-8515-DE6B1431568F}</b:Guid>
+    <b:Title>Effectuer une sauvegarde différentielle ou incrémentielle</b:Title>
+    <b:InternetSiteTitle>dev.mysql.com</b:InternetSiteTitle>
+    <b:URL>https://dev.mysql.com/doc/mysql-enterprise-backup/8.0/en/mysqlbackup.incremental.html</b:URL>
+    <b:RefOrder>2</b:RefOrder>
+  </b:Source>
+</b:Sources>
 </file>
 
-<file path=customXml/item3.xml><?xml version="1.0" encoding="utf-8"?>
+<file path=customXml/item4.xml><?xml version="1.0" encoding="utf-8"?>
 <ct:contentTypeSchema xmlns:ct="http://schemas.microsoft.com/office/2006/metadata/contentType" xmlns:ma="http://schemas.microsoft.com/office/2006/metadata/properties/metaAttributes" ct:_="" ma:_="" ma:contentTypeName="Document" ma:contentTypeID="0x01010080C9F2488912074FB587B9AD9ADAE5BB" ma:contentTypeVersion="13" ma:contentTypeDescription="Crée un document." ma:contentTypeScope="" ma:versionID="98cb6024266d177b928872b226e6993e">
   <xsd:schema xmlns:xsd="http://www.w3.org/2001/XMLSchema" xmlns:xs="http://www.w3.org/2001/XMLSchema" xmlns:p="http://schemas.microsoft.com/office/2006/metadata/properties" xmlns:ns2="b5cf4370-ac38-4b9e-9836-ef6f5df64f24" xmlns:ns3="eefa3612-053e-497a-ae76-8a76877f5e22" targetNamespace="http://schemas.microsoft.com/office/2006/metadata/properties" ma:root="true" ma:fieldsID="005441ce51d7a2dcada4efd17c7a03e9" ns2:_="" ns3:_="">
     <xsd:import namespace="b5cf4370-ac38-4b9e-9836-ef6f5df64f24"/>
@@ -6546,30 +6677,15 @@
 </ct:contentTypeSchema>
 </file>
 
-<file path=customXml/item4.xml><?xml version="1.0" encoding="utf-8"?>
-<b:Sources xmlns:b="http://schemas.openxmlformats.org/officeDocument/2006/bibliography" xmlns="http://schemas.openxmlformats.org/officeDocument/2006/bibliography" SelectedStyle="\APASixthEditionOfficeOnline.xsl" StyleName="APA" Version="6">
-  <b:Source>
-    <b:Tag>Espace_réservé1</b:Tag>
-    <b:SourceType>InternetSite</b:SourceType>
-    <b:Guid>{ADB4924E-1854-4B0D-9267-C80B677493CA}</b:Guid>
-    <b:Title>How to LOAD DATA setting default value NULL if column field is empty</b:Title>
-    <b:InternetSiteTitle>Stackoverflow</b:InternetSiteTitle>
-    <b:URL>https://stackoverflow.com/questions/58412117/how-to-load-data-setting-default-value-null-if-column-field-is-empty</b:URL>
-    <b:RefOrder>1</b:RefOrder>
-  </b:Source>
-  <b:Source>
-    <b:Tag>Eff</b:Tag>
-    <b:SourceType>InternetSite</b:SourceType>
-    <b:Guid>{F98D2991-5B0C-450A-8515-DE6B1431568F}</b:Guid>
-    <b:Title>Effectuer une sauvegarde différentielle ou incrémentielle</b:Title>
-    <b:InternetSiteTitle>dev.mysql.com</b:InternetSiteTitle>
-    <b:URL>https://dev.mysql.com/doc/mysql-enterprise-backup/8.0/en/mysqlbackup.incremental.html</b:URL>
-    <b:RefOrder>2</b:RefOrder>
-  </b:Source>
-</b:Sources>
+<file path=customXml/itemProps1.xml><?xml version="1.0" encoding="utf-8"?>
+<ds:datastoreItem xmlns:ds="http://schemas.openxmlformats.org/officeDocument/2006/customXml" ds:itemID="{DF8E7934-3F3A-4F32-A7D4-1B248DBE707D}">
+  <ds:schemaRefs>
+    <ds:schemaRef ds:uri="http://schemas.microsoft.com/sharepoint/v3/contenttype/forms"/>
+  </ds:schemaRefs>
+</ds:datastoreItem>
 </file>
 
-<file path=customXml/itemProps1.xml><?xml version="1.0" encoding="utf-8"?>
+<file path=customXml/itemProps2.xml><?xml version="1.0" encoding="utf-8"?>
 <ds:datastoreItem xmlns:ds="http://schemas.openxmlformats.org/officeDocument/2006/customXml" ds:itemID="{4181FC95-92B5-446F-AE57-E4A44C8C450C}">
   <ds:schemaRefs>
     <ds:schemaRef ds:uri="http://schemas.microsoft.com/office/2006/metadata/properties"/>
@@ -6580,15 +6696,15 @@
 </ds:datastoreItem>
 </file>
 
-<file path=customXml/itemProps2.xml><?xml version="1.0" encoding="utf-8"?>
-<ds:datastoreItem xmlns:ds="http://schemas.openxmlformats.org/officeDocument/2006/customXml" ds:itemID="{DF8E7934-3F3A-4F32-A7D4-1B248DBE707D}">
+<file path=customXml/itemProps3.xml><?xml version="1.0" encoding="utf-8"?>
+<ds:datastoreItem xmlns:ds="http://schemas.openxmlformats.org/officeDocument/2006/customXml" ds:itemID="{A507DE50-9571-420A-B97A-D696E6EB7C50}">
   <ds:schemaRefs>
-    <ds:schemaRef ds:uri="http://schemas.microsoft.com/sharepoint/v3/contenttype/forms"/>
+    <ds:schemaRef ds:uri="http://schemas.openxmlformats.org/officeDocument/2006/bibliography"/>
   </ds:schemaRefs>
 </ds:datastoreItem>
 </file>
 
-<file path=customXml/itemProps3.xml><?xml version="1.0" encoding="utf-8"?>
+<file path=customXml/itemProps4.xml><?xml version="1.0" encoding="utf-8"?>
 <ds:datastoreItem xmlns:ds="http://schemas.openxmlformats.org/officeDocument/2006/customXml" ds:itemID="{FDA51230-EF27-4A68-A446-37F9E544E2A2}">
   <ds:schemaRefs>
     <ds:schemaRef ds:uri="http://schemas.microsoft.com/office/2006/metadata/contentType"/>
@@ -6605,12 +6721,4 @@
     <ds:schemaRef ds:uri="http://schemas.microsoft.com/internal/obd"/>
   </ds:schemaRefs>
 </ds:datastoreItem>
-</file>
-
-<file path=customXml/itemProps4.xml><?xml version="1.0" encoding="utf-8"?>
-<ds:datastoreItem xmlns:ds="http://schemas.openxmlformats.org/officeDocument/2006/customXml" ds:itemID="{A507DE50-9571-420A-B97A-D696E6EB7C50}">
-  <ds:schemaRefs>
-    <ds:schemaRef ds:uri="http://schemas.openxmlformats.org/officeDocument/2006/bibliography"/>
-  </ds:schemaRefs>
-</ds:datastoreItem>
 </file>
</xml_diff>

<commit_message>
docs: rapport du project mis à jour
</commit_message>
<xml_diff>
--- a/Rapport/Christopher_Ristic_Rapport.docx
+++ b/Rapport/Christopher_Ristic_Rapport.docx
@@ -992,21 +992,7 @@
         <w:rPr>
           <w:rFonts w:ascii="Century Gothic" w:hAnsi="Century Gothic"/>
         </w:rPr>
-        <w:t xml:space="preserve"> (&lt;</w:t>
-      </w:r>
-      <w:proofErr w:type="spellStart"/>
-      <w:r>
-        <w:rPr>
-          <w:rFonts w:ascii="Century Gothic" w:hAnsi="Century Gothic"/>
-        </w:rPr>
-        <w:t>canvas</w:t>
-      </w:r>
-      <w:proofErr w:type="spellEnd"/>
-      <w:r>
-        <w:rPr>
-          <w:rFonts w:ascii="Century Gothic" w:hAnsi="Century Gothic"/>
-        </w:rPr>
-        <w:t>&gt;)</w:t>
+        <w:t xml:space="preserve"> (&lt;canvas&gt;)</w:t>
       </w:r>
     </w:p>
     <w:p>
@@ -1046,21 +1032,7 @@
         <w:rPr>
           <w:rFonts w:ascii="Century Gothic" w:hAnsi="Century Gothic"/>
         </w:rPr>
-        <w:t xml:space="preserve"> (</w:t>
-      </w:r>
-      <w:proofErr w:type="spellStart"/>
-      <w:r>
-        <w:rPr>
-          <w:rFonts w:ascii="Century Gothic" w:hAnsi="Century Gothic"/>
-        </w:rPr>
-        <w:t>ECMAScript</w:t>
-      </w:r>
-      <w:proofErr w:type="spellEnd"/>
-      <w:r>
-        <w:rPr>
-          <w:rFonts w:ascii="Century Gothic" w:hAnsi="Century Gothic"/>
-        </w:rPr>
-        <w:t xml:space="preserve"> Modules, ESM) pour organiser le code en plusieurs fichiers avec des responsabilités distinctes. </w:t>
+        <w:t xml:space="preserve"> (ECMAScript Modules, ESM) pour organiser le code en plusieurs fichiers avec des responsabilités distinctes. </w:t>
       </w:r>
     </w:p>
     <w:p>
@@ -1274,7 +1246,7 @@
           <w:noProof/>
         </w:rPr>
         <w:drawing>
-          <wp:anchor distT="0" distB="0" distL="114300" distR="114300" simplePos="0" relativeHeight="251659264" behindDoc="0" locked="0" layoutInCell="1" allowOverlap="1" wp14:anchorId="3955FFC6" wp14:editId="07013E6B">
+          <wp:anchor distT="0" distB="0" distL="114300" distR="114300" simplePos="0" relativeHeight="251658241" behindDoc="0" locked="0" layoutInCell="1" allowOverlap="1" wp14:anchorId="3955FFC6" wp14:editId="07013E6B">
             <wp:simplePos x="0" y="0"/>
             <wp:positionH relativeFrom="column">
               <wp:posOffset>4585920</wp:posOffset>
@@ -1373,31 +1345,13 @@
       <w:r>
         <w:t xml:space="preserve"> taper la commande </w:t>
       </w:r>
-      <w:proofErr w:type="spellStart"/>
       <w:r>
         <w:rPr>
           <w:b/>
           <w:bCs/>
         </w:rPr>
-        <w:t>npm</w:t>
-      </w:r>
-      <w:proofErr w:type="spellEnd"/>
-      <w:r>
-        <w:rPr>
-          <w:b/>
-          <w:bCs/>
-        </w:rPr>
-        <w:t xml:space="preserve"> </w:t>
-      </w:r>
-      <w:proofErr w:type="spellStart"/>
-      <w:r>
-        <w:rPr>
-          <w:b/>
-          <w:bCs/>
-        </w:rPr>
-        <w:t>install</w:t>
-      </w:r>
-      <w:proofErr w:type="spellEnd"/>
+        <w:t>npm install</w:t>
+      </w:r>
       <w:r>
         <w:t xml:space="preserve"> dans </w:t>
       </w:r>
@@ -1612,15 +1566,7 @@
               <w:t>Gestionnaire de paquets</w:t>
             </w:r>
             <w:r>
-              <w:t xml:space="preserve"> (</w:t>
-            </w:r>
-            <w:proofErr w:type="spellStart"/>
-            <w:r>
-              <w:t>npm</w:t>
-            </w:r>
-            <w:proofErr w:type="spellEnd"/>
-            <w:r>
-              <w:t>)</w:t>
+              <w:t xml:space="preserve"> (npm)</w:t>
             </w:r>
           </w:p>
         </w:tc>
@@ -1702,8 +1648,11 @@
         <w:pStyle w:val="Corpsdetexte"/>
       </w:pPr>
       <w:r>
+        <w:rPr>
+          <w:noProof/>
+        </w:rPr>
         <w:drawing>
-          <wp:anchor distT="0" distB="0" distL="114300" distR="114300" simplePos="0" relativeHeight="251660288" behindDoc="0" locked="0" layoutInCell="1" allowOverlap="1" wp14:anchorId="2BF1B445" wp14:editId="6CCAF77E">
+          <wp:anchor distT="0" distB="0" distL="114300" distR="114300" simplePos="0" relativeHeight="251658242" behindDoc="0" locked="0" layoutInCell="1" allowOverlap="1" wp14:anchorId="2BF1B445" wp14:editId="20F64F6B">
             <wp:simplePos x="0" y="0"/>
             <wp:positionH relativeFrom="column">
               <wp:posOffset>357505</wp:posOffset>
@@ -1761,30 +1710,258 @@
       <w:r>
         <w:t xml:space="preserve">Tout d’abord il faut lancer le serveur avec la commande </w:t>
       </w:r>
-      <w:proofErr w:type="spellStart"/>
       <w:r>
         <w:rPr>
           <w:b/>
           <w:bCs/>
         </w:rPr>
-        <w:t>npm</w:t>
-      </w:r>
-      <w:proofErr w:type="spellEnd"/>
+        <w:t xml:space="preserve">npm run dev </w:t>
+      </w:r>
+      <w:r>
+        <w:t>dans l’invite des commande</w:t>
+      </w:r>
+      <w:r>
+        <w:t>s</w:t>
+      </w:r>
+      <w:r>
+        <w:t xml:space="preserve"> depuis la racine du jeu.</w:t>
+      </w:r>
+    </w:p>
+    <w:p>
+      <w:pPr>
+        <w:pStyle w:val="Corpsdetexte"/>
+      </w:pPr>
+    </w:p>
+    <w:p>
+      <w:pPr>
+        <w:pStyle w:val="Corpsdetexte"/>
+      </w:pPr>
+      <w:r>
+        <w:drawing>
+          <wp:anchor distT="0" distB="180340" distL="114300" distR="114300" simplePos="0" relativeHeight="251658243" behindDoc="0" locked="0" layoutInCell="1" allowOverlap="1" wp14:anchorId="315B487F" wp14:editId="4FF9B2F7">
+            <wp:simplePos x="0" y="0"/>
+            <wp:positionH relativeFrom="column">
+              <wp:posOffset>1796415</wp:posOffset>
+            </wp:positionH>
+            <wp:positionV relativeFrom="paragraph">
+              <wp:posOffset>779373</wp:posOffset>
+            </wp:positionV>
+            <wp:extent cx="2055600" cy="2041200"/>
+            <wp:effectExtent l="0" t="0" r="1905" b="0"/>
+            <wp:wrapTopAndBottom/>
+            <wp:docPr id="1680183762" name="Image 1"/>
+            <wp:cNvGraphicFramePr>
+              <a:graphicFrameLocks xmlns:a="http://schemas.openxmlformats.org/drawingml/2006/main" noChangeAspect="1"/>
+            </wp:cNvGraphicFramePr>
+            <a:graphic xmlns:a="http://schemas.openxmlformats.org/drawingml/2006/main">
+              <a:graphicData uri="http://schemas.openxmlformats.org/drawingml/2006/picture">
+                <pic:pic xmlns:pic="http://schemas.openxmlformats.org/drawingml/2006/picture">
+                  <pic:nvPicPr>
+                    <pic:cNvPr id="1680183762" name=""/>
+                    <pic:cNvPicPr/>
+                  </pic:nvPicPr>
+                  <pic:blipFill>
+                    <a:blip r:embed="rId14" cstate="print">
+                      <a:extLst>
+                        <a:ext uri="{28A0092B-C50C-407E-A947-70E740481C1C}">
+                          <a14:useLocalDpi xmlns:a14="http://schemas.microsoft.com/office/drawing/2010/main" val="0"/>
+                        </a:ext>
+                      </a:extLst>
+                    </a:blip>
+                    <a:stretch>
+                      <a:fillRect/>
+                    </a:stretch>
+                  </pic:blipFill>
+                  <pic:spPr>
+                    <a:xfrm>
+                      <a:off x="0" y="0"/>
+                      <a:ext cx="2055600" cy="2041200"/>
+                    </a:xfrm>
+                    <a:prstGeom prst="rect">
+                      <a:avLst/>
+                    </a:prstGeom>
+                  </pic:spPr>
+                </pic:pic>
+              </a:graphicData>
+            </a:graphic>
+            <wp14:sizeRelH relativeFrom="margin">
+              <wp14:pctWidth>0</wp14:pctWidth>
+            </wp14:sizeRelH>
+            <wp14:sizeRelV relativeFrom="margin">
+              <wp14:pctHeight>0</wp14:pctHeight>
+            </wp14:sizeRelV>
+          </wp:anchor>
+        </w:drawing>
+      </w:r>
+      <w:r>
+        <w:t xml:space="preserve">Après avoir démarré le serveur, on accède à la page du jeu via le lien </w:t>
+      </w:r>
+      <w:hyperlink r:id="rId15" w:history="1">
+        <w:r>
+          <w:rPr>
+            <w:rStyle w:val="Lienhypertexte"/>
+          </w:rPr>
+          <w:t>http://localhost:3000/</w:t>
+        </w:r>
+      </w:hyperlink>
+      <w:r>
+        <w:br/>
+      </w:r>
+      <w:r>
+        <w:br/>
+        <w:t>Premier affichage visuel</w:t>
+      </w:r>
+      <w:r>
+        <w:t xml:space="preserve"> du jeu</w:t>
+      </w:r>
+      <w:r>
+        <w:t> </w:t>
+      </w:r>
+      <w:r>
+        <w:t xml:space="preserve">sur la page web </w:t>
+      </w:r>
+      <w:r>
+        <w:t>:</w:t>
+      </w:r>
+      <w:r>
+        <w:rPr>
+          <w:noProof/>
+        </w:rPr>
+        <w:t xml:space="preserve"> </w:t>
+      </w:r>
+    </w:p>
+    <w:p>
+      <w:pPr>
+        <w:pStyle w:val="Titre1"/>
+      </w:pPr>
+      <w:r>
+        <w:t>Affichage du score</w:t>
+      </w:r>
+    </w:p>
+    <w:p>
+      <w:pPr>
+        <w:pStyle w:val="Corpsdetexte"/>
+      </w:pPr>
+      <w:r>
+        <w:drawing>
+          <wp:anchor distT="0" distB="0" distL="114300" distR="114300" simplePos="0" relativeHeight="251659267" behindDoc="0" locked="0" layoutInCell="1" allowOverlap="1" wp14:anchorId="4BEA3093" wp14:editId="7924268D">
+            <wp:simplePos x="0" y="0"/>
+            <wp:positionH relativeFrom="margin">
+              <wp:posOffset>3654121</wp:posOffset>
+            </wp:positionH>
+            <wp:positionV relativeFrom="paragraph">
+              <wp:posOffset>6350</wp:posOffset>
+            </wp:positionV>
+            <wp:extent cx="2035175" cy="1945640"/>
+            <wp:effectExtent l="0" t="0" r="3175" b="0"/>
+            <wp:wrapSquare wrapText="bothSides"/>
+            <wp:docPr id="1590987876" name="Image 1"/>
+            <wp:cNvGraphicFramePr>
+              <a:graphicFrameLocks xmlns:a="http://schemas.openxmlformats.org/drawingml/2006/main" noChangeAspect="1"/>
+            </wp:cNvGraphicFramePr>
+            <a:graphic xmlns:a="http://schemas.openxmlformats.org/drawingml/2006/main">
+              <a:graphicData uri="http://schemas.openxmlformats.org/drawingml/2006/picture">
+                <pic:pic xmlns:pic="http://schemas.openxmlformats.org/drawingml/2006/picture">
+                  <pic:nvPicPr>
+                    <pic:cNvPr id="1590987876" name=""/>
+                    <pic:cNvPicPr/>
+                  </pic:nvPicPr>
+                  <pic:blipFill>
+                    <a:blip r:embed="rId16" cstate="print">
+                      <a:extLst>
+                        <a:ext uri="{28A0092B-C50C-407E-A947-70E740481C1C}">
+                          <a14:useLocalDpi xmlns:a14="http://schemas.microsoft.com/office/drawing/2010/main" val="0"/>
+                        </a:ext>
+                      </a:extLst>
+                    </a:blip>
+                    <a:stretch>
+                      <a:fillRect/>
+                    </a:stretch>
+                  </pic:blipFill>
+                  <pic:spPr>
+                    <a:xfrm>
+                      <a:off x="0" y="0"/>
+                      <a:ext cx="2035175" cy="1945640"/>
+                    </a:xfrm>
+                    <a:prstGeom prst="rect">
+                      <a:avLst/>
+                    </a:prstGeom>
+                  </pic:spPr>
+                </pic:pic>
+              </a:graphicData>
+            </a:graphic>
+            <wp14:sizeRelH relativeFrom="margin">
+              <wp14:pctWidth>0</wp14:pctWidth>
+            </wp14:sizeRelH>
+            <wp14:sizeRelV relativeFrom="margin">
+              <wp14:pctHeight>0</wp14:pctHeight>
+            </wp14:sizeRelV>
+          </wp:anchor>
+        </w:drawing>
+      </w:r>
+      <w:r>
+        <w:t xml:space="preserve">Pour afficher le score, on </w:t>
+      </w:r>
+      <w:r>
+        <w:t>utilise</w:t>
+      </w:r>
+      <w:r>
+        <w:t xml:space="preserve"> le type</w:t>
+      </w:r>
+      <w:r>
+        <w:t xml:space="preserve"> </w:t>
+      </w:r>
       <w:r>
         <w:rPr>
           <w:b/>
           <w:bCs/>
         </w:rPr>
-        <w:t xml:space="preserve"> run dev </w:t>
-      </w:r>
-      <w:r>
-        <w:t>dans l’invite des commande</w:t>
-      </w:r>
-      <w:r>
-        <w:t>s</w:t>
-      </w:r>
-      <w:r>
-        <w:t xml:space="preserve"> depuis la racine du jeu.</w:t>
+        <w:t>CanvasRenderingContext2D</w:t>
+      </w:r>
+      <w:r>
+        <w:rPr>
+          <w:b/>
+          <w:bCs/>
+        </w:rPr>
+        <w:t xml:space="preserve"> </w:t>
+      </w:r>
+      <w:r>
+        <w:t>qui est une interface permettant de dessiner sur le</w:t>
+      </w:r>
+      <w:r>
+        <w:t xml:space="preserve"> canvas. Le </w:t>
+      </w:r>
+      <w:r>
+        <w:rPr>
+          <w:b/>
+          <w:bCs/>
+        </w:rPr>
+        <w:t>canvas</w:t>
+      </w:r>
+      <w:r>
+        <w:t xml:space="preserve"> est le rectangle blanc </w:t>
+      </w:r>
+      <w:r>
+        <w:t>dans</w:t>
+      </w:r>
+      <w:r>
+        <w:t xml:space="preserve"> lequel on pourra jouer.</w:t>
+      </w:r>
+      <w:r>
+        <w:rPr>
+          <w:b/>
+          <w:bCs/>
+        </w:rPr>
+        <w:t xml:space="preserve"> </w:t>
+      </w:r>
+      <w:r>
+        <w:t xml:space="preserve">Le score </w:t>
+      </w:r>
+      <w:r>
+        <w:t>doit être</w:t>
+      </w:r>
+      <w:r>
+        <w:t xml:space="preserve"> affiché en noir avec une police Arial de 20px.</w:t>
       </w:r>
     </w:p>
     <w:p>
@@ -1796,39 +1973,51 @@
       <w:pPr>
         <w:pStyle w:val="Corpsdetexte"/>
       </w:pPr>
-      <w:r>
-        <w:t xml:space="preserve">Après avoir démarré le serveur, on accède à la page du jeu via le lien </w:t>
-      </w:r>
-      <w:hyperlink r:id="rId14" w:history="1">
-        <w:r>
-          <w:rPr>
-            <w:rStyle w:val="Lienhypertexte"/>
-          </w:rPr>
-          <w:t>http://lo</w:t>
-        </w:r>
-        <w:r>
-          <w:rPr>
-            <w:rStyle w:val="Lienhypertexte"/>
-          </w:rPr>
-          <w:t>c</w:t>
-        </w:r>
-        <w:r>
-          <w:rPr>
-            <w:rStyle w:val="Lienhypertexte"/>
-          </w:rPr>
-          <w:t>alhost:3000/</w:t>
-        </w:r>
-      </w:hyperlink>
     </w:p>
     <w:p>
       <w:pPr>
-        <w:pStyle w:val="Retraitcorpsdetexte"/>
-        <w:ind w:left="0"/>
+        <w:pStyle w:val="Corpsdetexte"/>
       </w:pPr>
     </w:p>
     <w:p>
       <w:pPr>
         <w:pStyle w:val="Titre1"/>
+      </w:pPr>
+      <w:r>
+        <w:t>Utilisation de l’IA</w:t>
+      </w:r>
+    </w:p>
+    <w:p>
+      <w:pPr>
+        <w:pStyle w:val="Corpsdetexte"/>
+      </w:pPr>
+      <w:r>
+        <w:t xml:space="preserve">Aide au niveau de la </w:t>
+      </w:r>
+      <w:r>
+        <w:t>syntaxe</w:t>
+      </w:r>
+      <w:r>
+        <w:t xml:space="preserve">, par exemple sur les méthodes </w:t>
+      </w:r>
+      <w:r>
+        <w:t xml:space="preserve">d’utilisation de l’interface </w:t>
+      </w:r>
+      <w:r>
+        <w:t>CanvasRenderingContext2D</w:t>
+      </w:r>
+      <w:r>
+        <w:t>.</w:t>
+      </w:r>
+    </w:p>
+    <w:p>
+      <w:pPr>
+        <w:pStyle w:val="Corpsdetexte"/>
+      </w:pPr>
+    </w:p>
+    <w:p>
+      <w:pPr>
+        <w:pStyle w:val="Titre1"/>
         <w:rPr>
           <w:lang w:val="en-US"/>
         </w:rPr>
@@ -1838,6 +2027,7 @@
         <w:rPr>
           <w:lang w:val="en-US"/>
         </w:rPr>
+        <w:lastRenderedPageBreak/>
         <w:t>Conclusion</w:t>
       </w:r>
       <w:bookmarkEnd w:id="6"/>
@@ -1870,8 +2060,8 @@
     </w:p>
     <w:p/>
     <w:sectPr>
-      <w:headerReference w:type="default" r:id="rId15"/>
-      <w:footerReference w:type="default" r:id="rId16"/>
+      <w:headerReference w:type="default" r:id="rId17"/>
+      <w:footerReference w:type="default" r:id="rId18"/>
       <w:pgSz w:w="11906" w:h="16838" w:code="9"/>
       <w:pgMar w:top="1418" w:right="1418" w:bottom="1418" w:left="1418" w:header="709" w:footer="709" w:gutter="0"/>
       <w:cols w:space="708"/>
@@ -1949,16 +2139,31 @@
             </w:rPr>
             <w:t> :</w:t>
           </w:r>
-          <w:fldSimple w:instr="AUTHOR   \* MERGEFORMAT">
-            <w:r>
-              <w:rPr>
-                <w:rFonts w:cs="Arial"/>
-                <w:noProof/>
-                <w:szCs w:val="16"/>
-              </w:rPr>
-              <w:t>Christopher Ristic</w:t>
-            </w:r>
-          </w:fldSimple>
+          <w:r>
+            <w:fldChar w:fldCharType="begin"/>
+          </w:r>
+          <w:r>
+            <w:instrText>AUTHOR   \* MERGEFORMAT</w:instrText>
+          </w:r>
+          <w:r>
+            <w:fldChar w:fldCharType="separate"/>
+          </w:r>
+          <w:r>
+            <w:rPr>
+              <w:rFonts w:cs="Arial"/>
+              <w:noProof/>
+              <w:szCs w:val="16"/>
+            </w:rPr>
+            <w:t>Christopher Ristic</w:t>
+          </w:r>
+          <w:r>
+            <w:rPr>
+              <w:rFonts w:cs="Arial"/>
+              <w:noProof/>
+              <w:szCs w:val="16"/>
+            </w:rPr>
+            <w:fldChar w:fldCharType="end"/>
+          </w:r>
         </w:p>
         <w:p>
           <w:pPr>
@@ -2299,32 +2504,38 @@
               <w:szCs w:val="16"/>
             </w:rPr>
           </w:pPr>
-          <w:proofErr w:type="gramStart"/>
           <w:r>
             <w:rPr>
               <w:rFonts w:cs="Arial"/>
               <w:szCs w:val="16"/>
             </w:rPr>
-            <w:t>Version:</w:t>
+            <w:t xml:space="preserve">Version: </w:t>
           </w:r>
-          <w:proofErr w:type="gramEnd"/>
+          <w:r>
+            <w:fldChar w:fldCharType="begin"/>
+          </w:r>
+          <w:r>
+            <w:instrText>REVNUM   \* MERGEFORMAT</w:instrText>
+          </w:r>
+          <w:r>
+            <w:fldChar w:fldCharType="separate"/>
+          </w:r>
           <w:r>
             <w:rPr>
               <w:rFonts w:cs="Arial"/>
+              <w:noProof/>
               <w:szCs w:val="16"/>
             </w:rPr>
-            <w:t xml:space="preserve"> </w:t>
+            <w:t>1</w:t>
           </w:r>
-          <w:fldSimple w:instr="REVNUM   \* MERGEFORMAT">
-            <w:r>
-              <w:rPr>
-                <w:rFonts w:cs="Arial"/>
-                <w:noProof/>
-                <w:szCs w:val="16"/>
-              </w:rPr>
-              <w:t>1</w:t>
-            </w:r>
-          </w:fldSimple>
+          <w:r>
+            <w:rPr>
+              <w:rFonts w:cs="Arial"/>
+              <w:noProof/>
+              <w:szCs w:val="16"/>
+            </w:rPr>
+            <w:fldChar w:fldCharType="end"/>
+          </w:r>
           <w:r>
             <w:rPr>
               <w:rFonts w:cs="Arial"/>
@@ -2359,7 +2570,7 @@
               <w:noProof/>
               <w:szCs w:val="16"/>
             </w:rPr>
-            <w:t>25.08.2025 10:44</w:t>
+            <w:t xml:space="preserve">25.08.2025 </w:t>
           </w:r>
           <w:r>
             <w:rPr>
@@ -2385,22 +2596,35 @@
               <w:szCs w:val="16"/>
             </w:rPr>
           </w:pPr>
-          <w:fldSimple w:instr="FILENAME  \* FirstCap  \* MERGEFORMAT">
-            <w:r>
-              <w:rPr>
-                <w:rFonts w:cs="Arial"/>
-                <w:noProof/>
-                <w:szCs w:val="16"/>
-              </w:rPr>
-              <w:t>Christopher</w:t>
-            </w:r>
-            <w:r>
-              <w:rPr>
-                <w:noProof/>
-              </w:rPr>
-              <w:t>_Ristic_Rapport</w:t>
-            </w:r>
-          </w:fldSimple>
+          <w:r>
+            <w:fldChar w:fldCharType="begin"/>
+          </w:r>
+          <w:r>
+            <w:instrText>FILENAME  \* FirstCap  \* MERGEFORMAT</w:instrText>
+          </w:r>
+          <w:r>
+            <w:fldChar w:fldCharType="separate"/>
+          </w:r>
+          <w:r>
+            <w:rPr>
+              <w:rFonts w:cs="Arial"/>
+              <w:noProof/>
+              <w:szCs w:val="16"/>
+            </w:rPr>
+            <w:t>Christopher</w:t>
+          </w:r>
+          <w:r>
+            <w:rPr>
+              <w:noProof/>
+            </w:rPr>
+            <w:t>_Ristic_Rapport</w:t>
+          </w:r>
+          <w:r>
+            <w:rPr>
+              <w:noProof/>
+            </w:rPr>
+            <w:fldChar w:fldCharType="end"/>
+          </w:r>
         </w:p>
       </w:tc>
     </w:tr>
@@ -2580,7 +2804,7 @@
         <v:path o:extrusionok="f" gradientshapeok="t" o:connecttype="rect"/>
         <o:lock v:ext="edit" aspectratio="t"/>
       </v:shapetype>
-      <v:shape id="_x0000_i1037" type="#_x0000_t75" style="width:11.5pt;height:11.5pt" o:bullet="t">
+      <v:shape id="_x0000_i1044" type="#_x0000_t75" style="width:11.5pt;height:11.5pt" o:bullet="t">
         <v:imagedata r:id="rId1" o:title="BD10263_"/>
       </v:shape>
     </w:pict>
@@ -5474,7 +5698,6 @@
   <w:style w:type="character" w:default="1" w:styleId="Policepardfaut">
     <w:name w:val="Default Paragraph Font"/>
     <w:uiPriority w:val="1"/>
-    <w:semiHidden/>
     <w:unhideWhenUsed/>
   </w:style>
   <w:style w:type="table" w:default="1" w:styleId="TableauNormal">
@@ -6428,15 +6651,6 @@
 </file>
 
 <file path=customXml/item1.xml><?xml version="1.0" encoding="utf-8"?>
-<?mso-contentType ?>
-<FormTemplates xmlns="http://schemas.microsoft.com/sharepoint/v3/contenttype/forms">
-  <Display>DocumentLibraryForm</Display>
-  <Edit>DocumentLibraryForm</Edit>
-  <New>DocumentLibraryForm</New>
-</FormTemplates>
-</file>
-
-<file path=customXml/item2.xml><?xml version="1.0" encoding="utf-8"?>
 <p:properties xmlns:p="http://schemas.microsoft.com/office/2006/metadata/properties" xmlns:xsi="http://www.w3.org/2001/XMLSchema-instance" xmlns:pc="http://schemas.microsoft.com/office/infopath/2007/PartnerControls">
   <documentManagement>
     <lcf76f155ced4ddcb4097134ff3c332f xmlns="b5cf4370-ac38-4b9e-9836-ef6f5df64f24">
@@ -6447,30 +6661,16 @@
 </p:properties>
 </file>
 
-<file path=customXml/item3.xml><?xml version="1.0" encoding="utf-8"?>
-<b:Sources xmlns:b="http://schemas.openxmlformats.org/officeDocument/2006/bibliography" xmlns="http://schemas.openxmlformats.org/officeDocument/2006/bibliography" SelectedStyle="\APASixthEditionOfficeOnline.xsl" StyleName="APA" Version="6">
-  <b:Source>
-    <b:Tag>Espace_réservé1</b:Tag>
-    <b:SourceType>InternetSite</b:SourceType>
-    <b:Guid>{ADB4924E-1854-4B0D-9267-C80B677493CA}</b:Guid>
-    <b:Title>How to LOAD DATA setting default value NULL if column field is empty</b:Title>
-    <b:InternetSiteTitle>Stackoverflow</b:InternetSiteTitle>
-    <b:URL>https://stackoverflow.com/questions/58412117/how-to-load-data-setting-default-value-null-if-column-field-is-empty</b:URL>
-    <b:RefOrder>1</b:RefOrder>
-  </b:Source>
-  <b:Source>
-    <b:Tag>Eff</b:Tag>
-    <b:SourceType>InternetSite</b:SourceType>
-    <b:Guid>{F98D2991-5B0C-450A-8515-DE6B1431568F}</b:Guid>
-    <b:Title>Effectuer une sauvegarde différentielle ou incrémentielle</b:Title>
-    <b:InternetSiteTitle>dev.mysql.com</b:InternetSiteTitle>
-    <b:URL>https://dev.mysql.com/doc/mysql-enterprise-backup/8.0/en/mysqlbackup.incremental.html</b:URL>
-    <b:RefOrder>2</b:RefOrder>
-  </b:Source>
-</b:Sources>
+<file path=customXml/item2.xml><?xml version="1.0" encoding="utf-8"?>
+<?mso-contentType ?>
+<FormTemplates xmlns="http://schemas.microsoft.com/sharepoint/v3/contenttype/forms">
+  <Display>DocumentLibraryForm</Display>
+  <Edit>DocumentLibraryForm</Edit>
+  <New>DocumentLibraryForm</New>
+</FormTemplates>
 </file>
 
-<file path=customXml/item4.xml><?xml version="1.0" encoding="utf-8"?>
+<file path=customXml/item3.xml><?xml version="1.0" encoding="utf-8"?>
 <ct:contentTypeSchema xmlns:ct="http://schemas.microsoft.com/office/2006/metadata/contentType" xmlns:ma="http://schemas.microsoft.com/office/2006/metadata/properties/metaAttributes" ct:_="" ma:_="" ma:contentTypeName="Document" ma:contentTypeID="0x01010080C9F2488912074FB587B9AD9ADAE5BB" ma:contentTypeVersion="13" ma:contentTypeDescription="Crée un document." ma:contentTypeScope="" ma:versionID="98cb6024266d177b928872b226e6993e">
   <xsd:schema xmlns:xsd="http://www.w3.org/2001/XMLSchema" xmlns:xs="http://www.w3.org/2001/XMLSchema" xmlns:p="http://schemas.microsoft.com/office/2006/metadata/properties" xmlns:ns2="b5cf4370-ac38-4b9e-9836-ef6f5df64f24" xmlns:ns3="eefa3612-053e-497a-ae76-8a76877f5e22" targetNamespace="http://schemas.microsoft.com/office/2006/metadata/properties" ma:root="true" ma:fieldsID="005441ce51d7a2dcada4efd17c7a03e9" ns2:_="" ns3:_="">
     <xsd:import namespace="b5cf4370-ac38-4b9e-9836-ef6f5df64f24"/>
@@ -6677,7 +6877,47 @@
 </ct:contentTypeSchema>
 </file>
 
+<file path=customXml/item4.xml><?xml version="1.0" encoding="utf-8"?>
+<b:Sources xmlns:b="http://schemas.openxmlformats.org/officeDocument/2006/bibliography" xmlns="http://schemas.openxmlformats.org/officeDocument/2006/bibliography" SelectedStyle="\APASixthEditionOfficeOnline.xsl" StyleName="APA" Version="6">
+  <b:Source>
+    <b:Tag>Espace_réservé1</b:Tag>
+    <b:SourceType>InternetSite</b:SourceType>
+    <b:Guid>{ADB4924E-1854-4B0D-9267-C80B677493CA}</b:Guid>
+    <b:Title>How to LOAD DATA setting default value NULL if column field is empty</b:Title>
+    <b:InternetSiteTitle>Stackoverflow</b:InternetSiteTitle>
+    <b:URL>https://stackoverflow.com/questions/58412117/how-to-load-data-setting-default-value-null-if-column-field-is-empty</b:URL>
+    <b:RefOrder>1</b:RefOrder>
+  </b:Source>
+  <b:Source>
+    <b:Tag>Eff</b:Tag>
+    <b:SourceType>InternetSite</b:SourceType>
+    <b:Guid>{F98D2991-5B0C-450A-8515-DE6B1431568F}</b:Guid>
+    <b:Title>Effectuer une sauvegarde différentielle ou incrémentielle</b:Title>
+    <b:InternetSiteTitle>dev.mysql.com</b:InternetSiteTitle>
+    <b:URL>https://dev.mysql.com/doc/mysql-enterprise-backup/8.0/en/mysqlbackup.incremental.html</b:URL>
+    <b:RefOrder>2</b:RefOrder>
+  </b:Source>
+</b:Sources>
+</file>
+
 <file path=customXml/itemProps1.xml><?xml version="1.0" encoding="utf-8"?>
+<ds:datastoreItem xmlns:ds="http://schemas.openxmlformats.org/officeDocument/2006/customXml" ds:itemID="{4181FC95-92B5-446F-AE57-E4A44C8C450C}">
+  <ds:schemaRefs>
+    <ds:schemaRef ds:uri="eefa3612-053e-497a-ae76-8a76877f5e22"/>
+    <ds:schemaRef ds:uri="http://schemas.microsoft.com/office/2006/metadata/properties"/>
+    <ds:schemaRef ds:uri="http://purl.org/dc/terms/"/>
+    <ds:schemaRef ds:uri="http://purl.org/dc/dcmitype/"/>
+    <ds:schemaRef ds:uri="http://purl.org/dc/elements/1.1/"/>
+    <ds:schemaRef ds:uri="http://schemas.microsoft.com/office/2006/documentManagement/types"/>
+    <ds:schemaRef ds:uri="http://schemas.microsoft.com/office/infopath/2007/PartnerControls"/>
+    <ds:schemaRef ds:uri="http://schemas.openxmlformats.org/package/2006/metadata/core-properties"/>
+    <ds:schemaRef ds:uri="b5cf4370-ac38-4b9e-9836-ef6f5df64f24"/>
+    <ds:schemaRef ds:uri="http://www.w3.org/XML/1998/namespace"/>
+  </ds:schemaRefs>
+</ds:datastoreItem>
+</file>
+
+<file path=customXml/itemProps2.xml><?xml version="1.0" encoding="utf-8"?>
 <ds:datastoreItem xmlns:ds="http://schemas.openxmlformats.org/officeDocument/2006/customXml" ds:itemID="{DF8E7934-3F3A-4F32-A7D4-1B248DBE707D}">
   <ds:schemaRefs>
     <ds:schemaRef ds:uri="http://schemas.microsoft.com/sharepoint/v3/contenttype/forms"/>
@@ -6685,26 +6925,7 @@
 </ds:datastoreItem>
 </file>
 
-<file path=customXml/itemProps2.xml><?xml version="1.0" encoding="utf-8"?>
-<ds:datastoreItem xmlns:ds="http://schemas.openxmlformats.org/officeDocument/2006/customXml" ds:itemID="{4181FC95-92B5-446F-AE57-E4A44C8C450C}">
-  <ds:schemaRefs>
-    <ds:schemaRef ds:uri="http://schemas.microsoft.com/office/2006/metadata/properties"/>
-    <ds:schemaRef ds:uri="http://schemas.microsoft.com/office/infopath/2007/PartnerControls"/>
-    <ds:schemaRef ds:uri="b5cf4370-ac38-4b9e-9836-ef6f5df64f24"/>
-    <ds:schemaRef ds:uri="eefa3612-053e-497a-ae76-8a76877f5e22"/>
-  </ds:schemaRefs>
-</ds:datastoreItem>
-</file>
-
 <file path=customXml/itemProps3.xml><?xml version="1.0" encoding="utf-8"?>
-<ds:datastoreItem xmlns:ds="http://schemas.openxmlformats.org/officeDocument/2006/customXml" ds:itemID="{A507DE50-9571-420A-B97A-D696E6EB7C50}">
-  <ds:schemaRefs>
-    <ds:schemaRef ds:uri="http://schemas.openxmlformats.org/officeDocument/2006/bibliography"/>
-  </ds:schemaRefs>
-</ds:datastoreItem>
-</file>
-
-<file path=customXml/itemProps4.xml><?xml version="1.0" encoding="utf-8"?>
 <ds:datastoreItem xmlns:ds="http://schemas.openxmlformats.org/officeDocument/2006/customXml" ds:itemID="{FDA51230-EF27-4A68-A446-37F9E544E2A2}">
   <ds:schemaRefs>
     <ds:schemaRef ds:uri="http://schemas.microsoft.com/office/2006/metadata/contentType"/>
@@ -6721,4 +6942,12 @@
     <ds:schemaRef ds:uri="http://schemas.microsoft.com/internal/obd"/>
   </ds:schemaRefs>
 </ds:datastoreItem>
+</file>
+
+<file path=customXml/itemProps4.xml><?xml version="1.0" encoding="utf-8"?>
+<ds:datastoreItem xmlns:ds="http://schemas.openxmlformats.org/officeDocument/2006/customXml" ds:itemID="{A507DE50-9571-420A-B97A-D696E6EB7C50}">
+  <ds:schemaRefs>
+    <ds:schemaRef ds:uri="http://schemas.openxmlformats.org/officeDocument/2006/bibliography"/>
+  </ds:schemaRefs>
+</ds:datastoreItem>
 </file>
</xml_diff>

<commit_message>
doc(word): chapitre collision et layers
</commit_message>
<xml_diff>
--- a/Rapport/Christopher_Ristic_Rapport.docx
+++ b/Rapport/Christopher_Ristic_Rapport.docx
@@ -992,21 +992,7 @@
         <w:rPr>
           <w:rFonts w:ascii="Century Gothic" w:hAnsi="Century Gothic"/>
         </w:rPr>
-        <w:t xml:space="preserve"> (&lt;</w:t>
-      </w:r>
-      <w:proofErr w:type="spellStart"/>
-      <w:r>
-        <w:rPr>
-          <w:rFonts w:ascii="Century Gothic" w:hAnsi="Century Gothic"/>
-        </w:rPr>
-        <w:t>canvas</w:t>
-      </w:r>
-      <w:proofErr w:type="spellEnd"/>
-      <w:r>
-        <w:rPr>
-          <w:rFonts w:ascii="Century Gothic" w:hAnsi="Century Gothic"/>
-        </w:rPr>
-        <w:t>&gt;)</w:t>
+        <w:t xml:space="preserve"> (&lt;canvas&gt;)</w:t>
       </w:r>
     </w:p>
     <w:p>
@@ -1998,17 +1984,8 @@
         <w:t>qui est une interface permettant de dessiner sur le</w:t>
       </w:r>
       <w:r>
-        <w:t xml:space="preserve"> </w:t>
-      </w:r>
-      <w:proofErr w:type="spellStart"/>
-      <w:r>
-        <w:t>canvas</w:t>
-      </w:r>
-      <w:proofErr w:type="spellEnd"/>
-      <w:r>
-        <w:t xml:space="preserve">. Le </w:t>
-      </w:r>
-      <w:proofErr w:type="spellStart"/>
+        <w:t xml:space="preserve"> canvas. Le </w:t>
+      </w:r>
       <w:r>
         <w:rPr>
           <w:b/>
@@ -2016,7 +1993,6 @@
         </w:rPr>
         <w:t>canvas</w:t>
       </w:r>
-      <w:proofErr w:type="spellEnd"/>
       <w:r>
         <w:t xml:space="preserve"> est le rectangle blanc </w:t>
       </w:r>
@@ -2119,15 +2095,7 @@
         <w:t>nake.js</w:t>
       </w:r>
       <w:r>
-        <w:t xml:space="preserve"> définit la logique de base du serpent dans le jeu Snake. Il comprend les fonctions pour initialiser la position du serpent, gérer son déplacement selon une direction donnée et l’afficher correctement sur le </w:t>
-      </w:r>
-      <w:proofErr w:type="spellStart"/>
-      <w:r>
-        <w:t>canvas</w:t>
-      </w:r>
-      <w:proofErr w:type="spellEnd"/>
-      <w:r>
-        <w:t>. Cette bibliothèque permet ainsi de centraliser la gestion visuelle et fonctionnelle du serpent, en assurant clarté et réutilisabilité du code.</w:t>
+        <w:t xml:space="preserve"> définit la logique de base du serpent dans le jeu Snake. Il comprend les fonctions pour initialiser la position du serpent, gérer son déplacement selon une direction donnée et l’afficher correctement sur le canvas. Cette bibliothèque permet ainsi de centraliser la gestion visuelle et fonctionnelle du serpent, en assurant clarté et réutilisabilité du code.</w:t>
       </w:r>
     </w:p>
     <w:p>
@@ -2135,8 +2103,117 @@
         <w:pStyle w:val="Titre1"/>
       </w:pPr>
       <w:r>
+        <w:t xml:space="preserve">Collision et </w:t>
+      </w:r>
+      <w:r>
         <w:t>Système de layer</w:t>
       </w:r>
+    </w:p>
+    <w:p>
+      <w:pPr>
+        <w:pStyle w:val="Corpsdetexte"/>
+      </w:pPr>
+      <w:r>
+        <w:t xml:space="preserve">Le module </w:t>
+      </w:r>
+      <w:r>
+        <w:rPr>
+          <w:b/>
+          <w:bCs/>
+        </w:rPr>
+        <w:t>collision.js</w:t>
+      </w:r>
+      <w:r>
+        <w:t xml:space="preserve"> gère les collisions dans le jeu Snake, séparant celles avec le corps du serpent et celles avec les murs ou obstacles internes. Les fonctions utilisent les layers (SNAKE et WALL) pour détecter précisément les collisions et box pour tenir compte de la taille des segments. Grâce à cette approche, le code reste lisible, modulable et facilement extensible à d’autres types d’entités.</w:t>
+      </w:r>
+    </w:p>
+    <w:p>
+      <w:pPr>
+        <w:pStyle w:val="Corpsdetexte"/>
+      </w:pPr>
+      <w:r>
+        <w:t xml:space="preserve">Le </w:t>
+      </w:r>
+      <w:r>
+        <w:rPr>
+          <w:b/>
+          <w:bCs/>
+        </w:rPr>
+        <w:t>layering</w:t>
+      </w:r>
+      <w:r>
+        <w:t xml:space="preserve"> est une technique permettant de séparer les éléments d’un jeu en différentes couches logiques pour gérer plus facilement les interactions et collisions.</w:t>
+      </w:r>
+    </w:p>
+    <w:p>
+      <w:pPr>
+        <w:pStyle w:val="Corpsdetexte"/>
+      </w:pPr>
+      <w:r>
+        <w:t>Dans le projet Snake, les layers peuvent représenter la pomme, les murs ou des bonus, chaque entité étant associée à un masque de bits.</w:t>
+      </w:r>
+    </w:p>
+    <w:p>
+      <w:pPr>
+        <w:pStyle w:val="Titre2"/>
+      </w:pPr>
+      <w:r>
+        <w:t>Bitmask</w:t>
+      </w:r>
+    </w:p>
+    <w:p>
+      <w:pPr>
+        <w:pStyle w:val="Retraitcorpsdetexte"/>
+      </w:pPr>
+      <w:r>
+        <w:t xml:space="preserve">L’utilisation d’un </w:t>
+      </w:r>
+      <w:r>
+        <w:rPr>
+          <w:b/>
+          <w:bCs/>
+        </w:rPr>
+        <w:t>bitmask</w:t>
+      </w:r>
+      <w:r>
+        <w:t xml:space="preserve"> permet de combiner plusieurs couches dans une seule variable avec l’opérateur </w:t>
+      </w:r>
+      <w:r>
+        <w:rPr>
+          <w:b/>
+          <w:bCs/>
+        </w:rPr>
+        <w:t>|</w:t>
+      </w:r>
+      <w:r>
+        <w:t xml:space="preserve"> (OR bit à bit) et de tester rapidement les collisions avec l’opérateur </w:t>
+      </w:r>
+      <w:r>
+        <w:rPr>
+          <w:b/>
+          <w:bCs/>
+        </w:rPr>
+        <w:t>&amp;</w:t>
+      </w:r>
+      <w:r>
+        <w:t xml:space="preserve"> (AND bit à bit), tandis qu’une approche à </w:t>
+      </w:r>
+      <w:r>
+        <w:rPr>
+          <w:b/>
+          <w:bCs/>
+        </w:rPr>
+        <w:t>valeurs simples</w:t>
+      </w:r>
+      <w:r>
+        <w:t xml:space="preserve"> ne permet pas cette combinaison et nécessite des conditions multiples. Le bitmask offre ainsi plus de flexibilité et de performance, tandis que les valeurs simples restent plus lisibles pour des jeux très simples.</w:t>
+      </w:r>
+    </w:p>
+    <w:p>
+      <w:pPr>
+        <w:pStyle w:val="Retraitcorpsdetexte"/>
+        <w:ind w:left="0"/>
+      </w:pPr>
     </w:p>
     <w:p>
       <w:pPr>
@@ -2928,7 +3005,7 @@
         <v:path o:extrusionok="f" gradientshapeok="t" o:connecttype="rect"/>
         <o:lock v:ext="edit" aspectratio="t"/>
       </v:shapetype>
-      <v:shape id="_x0000_i1032" type="#_x0000_t75" style="width:11.5pt;height:11.5pt" o:bullet="t">
+      <v:shape id="_x0000_i1060" type="#_x0000_t75" style="width:11.25pt;height:11.25pt" o:bullet="t">
         <v:imagedata r:id="rId1" o:title="BD10263_"/>
       </v:shape>
     </w:pict>
@@ -5822,7 +5899,6 @@
   <w:style w:type="character" w:default="1" w:styleId="Policepardfaut">
     <w:name w:val="Default Paragraph Font"/>
     <w:uiPriority w:val="1"/>
-    <w:semiHidden/>
     <w:unhideWhenUsed/>
   </w:style>
   <w:style w:type="table" w:default="1" w:styleId="TableauNormal">

</xml_diff>